<commit_message>
Replaced boxes with icons on navbar, still working on design for projects page
</commit_message>
<xml_diff>
--- a/public/resume/resume.docx
+++ b/public/resume/resume.docx
@@ -5,7 +5,7 @@
     <w:tbl>
       <w:tblPr>
         <w:tblStyle w:val="TableGrid"/>
-        <w:tblpPr w:leftFromText="180" w:rightFromText="180" w:vertAnchor="page" w:tblpY="451"/>
+        <w:tblpPr w:leftFromText="180" w:rightFromText="180" w:vertAnchor="page" w:tblpX="-270" w:tblpY="451"/>
         <w:tblW w:w="12775" w:type="dxa"/>
         <w:tblBorders>
           <w:top w:val="none" w:sz="0" w:space="0" w:color="auto"/>
@@ -67,6 +67,7 @@
           </w:tcPr>
           <w:p>
             <w:pPr>
+              <w:ind w:left="340"/>
               <w:contextualSpacing/>
               <w:rPr>
                 <w:rFonts w:ascii="Asap" w:hAnsi="Asap"/>
@@ -93,6 +94,7 @@
           </w:p>
           <w:p>
             <w:pPr>
+              <w:ind w:left="340"/>
               <w:contextualSpacing/>
               <w:rPr>
                 <w:rFonts w:ascii="Asap" w:hAnsi="Asap"/>
@@ -111,6 +113,7 @@
           </w:p>
           <w:p>
             <w:pPr>
+              <w:ind w:left="340"/>
               <w:contextualSpacing/>
               <w:rPr>
                 <w:rFonts w:ascii="Asap" w:hAnsi="Asap"/>
@@ -129,6 +132,7 @@
           </w:p>
           <w:p>
             <w:pPr>
+              <w:ind w:left="340"/>
               <w:contextualSpacing/>
               <w:rPr>
                 <w:rFonts w:ascii="Californian FB" w:hAnsi="Californian FB"/>
@@ -156,52 +160,24 @@
         </w:rPr>
       </w:pPr>
     </w:p>
-    <w:p>
-      <w:pPr>
-        <w:rPr>
-          <w:rFonts w:ascii="Californian FB" w:hAnsi="Californian FB"/>
-          <w:sz w:val="2"/>
-        </w:rPr>
-      </w:pPr>
-    </w:p>
-    <w:p>
-      <w:pPr>
-        <w:rPr>
-          <w:rFonts w:ascii="Californian FB" w:hAnsi="Californian FB"/>
-          <w:sz w:val="2"/>
-        </w:rPr>
-      </w:pPr>
-    </w:p>
-    <w:p>
-      <w:pPr>
-        <w:rPr>
-          <w:rFonts w:ascii="Californian FB" w:hAnsi="Californian FB"/>
-          <w:sz w:val="2"/>
-        </w:rPr>
-      </w:pPr>
-      <w:r>
-        <w:rPr>
-          <w:rFonts w:ascii="Californian FB" w:hAnsi="Californian FB"/>
-          <w:sz w:val="2"/>
-        </w:rPr>
-        <w:t>________</w:t>
-      </w:r>
-    </w:p>
     <w:tbl>
       <w:tblPr>
         <w:tblStyle w:val="TableGrid"/>
-        <w:tblW w:w="11700" w:type="dxa"/>
-        <w:tblInd w:w="-180" w:type="dxa"/>
+        <w:tblpPr w:leftFromText="180" w:rightFromText="180" w:vertAnchor="text" w:horzAnchor="margin" w:tblpX="-270" w:tblpY="1581"/>
+        <w:tblW w:w="11880" w:type="dxa"/>
         <w:tblLook w:val="04A0" w:firstRow="1" w:lastRow="0" w:firstColumn="1" w:lastColumn="0" w:noHBand="0" w:noVBand="1"/>
       </w:tblPr>
       <w:tblGrid>
-        <w:gridCol w:w="5940"/>
-        <w:gridCol w:w="5760"/>
+        <w:gridCol w:w="5445"/>
+        <w:gridCol w:w="6435"/>
       </w:tblGrid>
       <w:tr>
+        <w:trPr>
+          <w:trHeight w:val="11608"/>
+        </w:trPr>
         <w:tc>
           <w:tcPr>
-            <w:tcW w:w="5940" w:type="dxa"/>
+            <w:tcW w:w="5445" w:type="dxa"/>
             <w:tcBorders>
               <w:top w:val="nil"/>
               <w:left w:val="nil"/>
@@ -234,39 +210,57 @@
               <w:contextualSpacing/>
               <w:rPr>
                 <w:rFonts w:ascii="Asap" w:hAnsi="Asap"/>
+                <w:szCs w:val="26"/>
+              </w:rPr>
+            </w:pPr>
+            <w:r>
+              <w:rPr>
+                <w:rFonts w:ascii="Asap" w:hAnsi="Asap"/>
                 <w:b/>
                 <w:szCs w:val="26"/>
               </w:rPr>
-            </w:pPr>
-            <w:r>
+              <w:t>Iowa State University</w:t>
+            </w:r>
+            <w:r>
+              <w:rPr>
+                <w:rFonts w:ascii="Asap" w:hAnsi="Asap"/>
+                <w:szCs w:val="26"/>
+              </w:rPr>
+              <w:t xml:space="preserve"> | </w:t>
+            </w:r>
+            <w:r>
+              <w:rPr>
+                <w:rFonts w:ascii="Asap" w:hAnsi="Asap"/>
+                <w:szCs w:val="26"/>
+              </w:rPr>
+              <w:t>Ames, IA</w:t>
+            </w:r>
+          </w:p>
+          <w:p>
+            <w:pPr>
+              <w:contextualSpacing/>
+              <w:rPr>
+                <w:rFonts w:ascii="Asap" w:hAnsi="Asap"/>
+                <w:sz w:val="4"/>
+                <w:szCs w:val="4"/>
+              </w:rPr>
+            </w:pPr>
+          </w:p>
+          <w:p>
+            <w:pPr>
+              <w:contextualSpacing/>
               <w:rPr>
                 <w:rFonts w:ascii="Asap" w:hAnsi="Asap"/>
                 <w:b/>
                 <w:szCs w:val="26"/>
               </w:rPr>
-              <w:t xml:space="preserve">Iowa State University | </w:t>
-            </w:r>
-            <w:r>
-              <w:rPr>
-                <w:rFonts w:ascii="Asap" w:hAnsi="Asap"/>
-                <w:szCs w:val="26"/>
-              </w:rPr>
-              <w:t>Ames, IA</w:t>
-            </w:r>
-            <w:r>
-              <w:rPr>
-                <w:rFonts w:ascii="Asap" w:hAnsi="Asap"/>
-                <w:szCs w:val="26"/>
-              </w:rPr>
-              <w:tab/>
-            </w:r>
-            <w:r>
-              <w:rPr>
-                <w:rFonts w:ascii="Asap" w:hAnsi="Asap"/>
-                <w:b/>
-                <w:szCs w:val="26"/>
-              </w:rPr>
-              <w:t xml:space="preserve">     </w:t>
+            </w:pPr>
+            <w:r>
+              <w:rPr>
+                <w:rFonts w:ascii="Asap" w:hAnsi="Asap"/>
+                <w:szCs w:val="26"/>
+              </w:rPr>
+              <w:t>Expected Graduation: May 2019</w:t>
             </w:r>
           </w:p>
           <w:p>
@@ -274,16 +268,15 @@
               <w:contextualSpacing/>
               <w:rPr>
                 <w:rFonts w:ascii="Asap" w:hAnsi="Asap"/>
-                <w:b/>
-                <w:szCs w:val="26"/>
-              </w:rPr>
-            </w:pPr>
-            <w:r>
-              <w:rPr>
-                <w:rFonts w:ascii="Asap" w:hAnsi="Asap"/>
-                <w:szCs w:val="26"/>
-              </w:rPr>
-              <w:t>Expected Graduation: May 2019</w:t>
+                <w:szCs w:val="26"/>
+              </w:rPr>
+            </w:pPr>
+            <w:r>
+              <w:rPr>
+                <w:rFonts w:ascii="Asap" w:hAnsi="Asap"/>
+                <w:szCs w:val="26"/>
+              </w:rPr>
+              <w:t>Bachelor of Science, Computer Engineering, Economics minor</w:t>
             </w:r>
           </w:p>
           <w:p>
@@ -299,22 +292,6 @@
                 <w:rFonts w:ascii="Asap" w:hAnsi="Asap"/>
                 <w:szCs w:val="26"/>
               </w:rPr>
-              <w:t>Bachelor of Science, Computer Engineering, Economics minor</w:t>
-            </w:r>
-          </w:p>
-          <w:p>
-            <w:pPr>
-              <w:contextualSpacing/>
-              <w:rPr>
-                <w:rFonts w:ascii="Asap" w:hAnsi="Asap"/>
-                <w:szCs w:val="26"/>
-              </w:rPr>
-            </w:pPr>
-            <w:r>
-              <w:rPr>
-                <w:rFonts w:ascii="Asap" w:hAnsi="Asap"/>
-                <w:szCs w:val="26"/>
-              </w:rPr>
               <w:t>Iowa State Engineering MBA Program</w:t>
             </w:r>
           </w:p>
@@ -330,14 +307,7 @@
                 <w:rFonts w:ascii="Asap" w:hAnsi="Asap"/>
                 <w:szCs w:val="26"/>
               </w:rPr>
-              <w:t>GPA: 3.68</w:t>
-            </w:r>
-            <w:r>
-              <w:rPr>
-                <w:rFonts w:ascii="Asap" w:hAnsi="Asap"/>
-                <w:szCs w:val="26"/>
-              </w:rPr>
-              <w:t>/4.0</w:t>
+              <w:t>GPA: 3.68/4.0</w:t>
             </w:r>
             <w:r>
               <w:rPr>
@@ -386,27 +356,57 @@
                 <w:rFonts w:ascii="Asap" w:hAnsi="Asap"/>
                 <w:b/>
               </w:rPr>
-              <w:t xml:space="preserve">Iowa State University </w:t>
-            </w:r>
-            <w:r>
-              <w:rPr>
-                <w:rFonts w:ascii="Asap" w:hAnsi="Asap"/>
-              </w:rPr>
-              <w:t>| Teaching Assistant</w:t>
-            </w:r>
-          </w:p>
-          <w:p>
-            <w:pPr>
-              <w:rPr>
-                <w:rFonts w:ascii="Asap" w:hAnsi="Asap"/>
-              </w:rPr>
-            </w:pPr>
-            <w:r>
-              <w:rPr>
-                <w:rFonts w:ascii="Asap" w:hAnsi="Asap"/>
-              </w:rPr>
-              <w:t xml:space="preserve"> January 2017-Present</w:t>
-            </w:r>
+              <w:t>Iowa State University</w:t>
+            </w:r>
+            <w:r>
+              <w:rPr>
+                <w:rFonts w:ascii="Asap" w:hAnsi="Asap"/>
+              </w:rPr>
+              <w:t xml:space="preserve"> |</w:t>
+            </w:r>
+            <w:r>
+              <w:rPr>
+                <w:rFonts w:ascii="Asap" w:hAnsi="Asap"/>
+              </w:rPr>
+              <w:t xml:space="preserve"> </w:t>
+            </w:r>
+            <w:r>
+              <w:rPr>
+                <w:rFonts w:ascii="Asap" w:hAnsi="Asap"/>
+              </w:rPr>
+              <w:t>Teaching Assistant</w:t>
+            </w:r>
+          </w:p>
+          <w:p>
+            <w:pPr>
+              <w:rPr>
+                <w:rFonts w:ascii="Asap" w:hAnsi="Asap"/>
+                <w:sz w:val="4"/>
+                <w:szCs w:val="4"/>
+              </w:rPr>
+            </w:pPr>
+          </w:p>
+          <w:p>
+            <w:pPr>
+              <w:rPr>
+                <w:rFonts w:ascii="Asap" w:hAnsi="Asap"/>
+              </w:rPr>
+            </w:pPr>
+            <w:r>
+              <w:rPr>
+                <w:rFonts w:ascii="Asap" w:hAnsi="Asap"/>
+              </w:rPr>
+              <w:t>January 2017-Present</w:t>
+            </w:r>
+          </w:p>
+          <w:p>
+            <w:pPr>
+              <w:rPr>
+                <w:rFonts w:ascii="Asap" w:hAnsi="Asap"/>
+                <w:sz w:val="4"/>
+                <w:szCs w:val="4"/>
+              </w:rPr>
+            </w:pPr>
           </w:p>
           <w:p>
             <w:pPr>
@@ -424,7 +424,13 @@
               <w:rPr>
                 <w:rFonts w:ascii="Asap" w:hAnsi="Asap"/>
               </w:rPr>
-              <w:t>Collaborate with professor and coworkers to improve introductory computer engineering class</w:t>
+              <w:t xml:space="preserve">Collaborate with professor and coworkers to </w:t>
+            </w:r>
+            <w:r>
+              <w:rPr>
+                <w:rFonts w:ascii="Asap" w:hAnsi="Asap"/>
+              </w:rPr>
+              <w:t>run and improve our introductory C course</w:t>
             </w:r>
           </w:p>
           <w:p>
@@ -443,15 +449,25 @@
               <w:rPr>
                 <w:rFonts w:ascii="Asap" w:hAnsi="Asap"/>
               </w:rPr>
-              <w:t>Help students achieve proficiency in C through labs and office hours</w:t>
-            </w:r>
-          </w:p>
-          <w:p>
-            <w:pPr>
-              <w:rPr>
-                <w:rFonts w:ascii="Asap" w:hAnsi="Asap"/>
-              </w:rPr>
-            </w:pPr>
+              <w:t>Devote tim</w:t>
+            </w:r>
+            <w:r>
+              <w:rPr>
+                <w:rFonts w:ascii="Asap" w:hAnsi="Asap"/>
+              </w:rPr>
+              <w:t>e to help students advance their problem solving and organizational skills</w:t>
+            </w:r>
+          </w:p>
+          <w:p>
+            <w:pPr>
+              <w:pStyle w:val="ListParagraph"/>
+              <w:ind w:left="520"/>
+              <w:rPr>
+                <w:rFonts w:ascii="Asap" w:hAnsi="Asap"/>
+              </w:rPr>
+            </w:pPr>
+            <w:bookmarkStart w:id="0" w:name="_GoBack"/>
+            <w:bookmarkEnd w:id="0"/>
           </w:p>
           <w:p>
             <w:pPr>
@@ -471,12 +487,6 @@
                 <w:rFonts w:ascii="Asap" w:hAnsi="Asap"/>
               </w:rPr>
               <w:t>| Software Engineering Intern</w:t>
-            </w:r>
-            <w:r>
-              <w:rPr>
-                <w:rFonts w:ascii="Asap" w:hAnsi="Asap"/>
-              </w:rPr>
-              <w:tab/>
             </w:r>
             <w:r>
               <w:rPr>
@@ -490,6 +500,15 @@
             <w:pPr>
               <w:rPr>
                 <w:rFonts w:ascii="Asap" w:hAnsi="Asap"/>
+                <w:sz w:val="4"/>
+                <w:szCs w:val="4"/>
+              </w:rPr>
+            </w:pPr>
+          </w:p>
+          <w:p>
+            <w:pPr>
+              <w:rPr>
+                <w:rFonts w:ascii="Asap" w:hAnsi="Asap"/>
               </w:rPr>
             </w:pPr>
             <w:r>
@@ -498,6 +517,15 @@
               </w:rPr>
               <w:t>May 2017-August 2017</w:t>
             </w:r>
+          </w:p>
+          <w:p>
+            <w:pPr>
+              <w:rPr>
+                <w:rFonts w:ascii="Asap" w:hAnsi="Asap"/>
+                <w:sz w:val="4"/>
+                <w:szCs w:val="4"/>
+              </w:rPr>
+            </w:pPr>
           </w:p>
           <w:p>
             <w:pPr>
@@ -515,7 +543,25 @@
               <w:rPr>
                 <w:rFonts w:ascii="Asap" w:hAnsi="Asap"/>
               </w:rPr>
-              <w:t>Worked full-stack alongside fulltime development team contributing to department objectives</w:t>
+              <w:t>Ensured system stabi</w:t>
+            </w:r>
+            <w:r>
+              <w:rPr>
+                <w:rFonts w:ascii="Asap" w:hAnsi="Asap"/>
+              </w:rPr>
+              <w:t xml:space="preserve">lity while pushing new features, </w:t>
+            </w:r>
+            <w:r>
+              <w:rPr>
+                <w:rFonts w:ascii="Asap" w:hAnsi="Asap"/>
+              </w:rPr>
+              <w:t>w</w:t>
+            </w:r>
+            <w:r>
+              <w:rPr>
+                <w:rFonts w:ascii="Asap" w:hAnsi="Asap"/>
+              </w:rPr>
+              <w:t>orking full-stack in the same sprint as the fulltime developers</w:t>
             </w:r>
           </w:p>
           <w:p>
@@ -534,8 +580,79 @@
               <w:rPr>
                 <w:rFonts w:ascii="Asap" w:hAnsi="Asap"/>
               </w:rPr>
-              <w:t>Collaborated with other teams on specialized objectives in machine learning and mobile development</w:t>
-            </w:r>
+              <w:t>Increased</w:t>
+            </w:r>
+            <w:r>
+              <w:rPr>
+                <w:rFonts w:ascii="Asap" w:hAnsi="Asap"/>
+              </w:rPr>
+              <w:t xml:space="preserve"> the</w:t>
+            </w:r>
+            <w:r>
+              <w:rPr>
+                <w:rFonts w:ascii="Asap" w:hAnsi="Asap"/>
+              </w:rPr>
+              <w:t xml:space="preserve"> logistic regression</w:t>
+            </w:r>
+            <w:r>
+              <w:rPr>
+                <w:rFonts w:ascii="Asap" w:hAnsi="Asap"/>
+              </w:rPr>
+              <w:t xml:space="preserve"> email classifier’</w:t>
+            </w:r>
+            <w:r>
+              <w:rPr>
+                <w:rFonts w:ascii="Asap" w:hAnsi="Asap"/>
+              </w:rPr>
+              <w:t>s accurac</w:t>
+            </w:r>
+            <w:r>
+              <w:rPr>
+                <w:rFonts w:ascii="Asap" w:hAnsi="Asap"/>
+              </w:rPr>
+              <w:t>y from approximately 78</w:t>
+            </w:r>
+            <w:r>
+              <w:rPr>
+                <w:rFonts w:ascii="Asap" w:hAnsi="Asap"/>
+              </w:rPr>
+              <w:t>% to over 85</w:t>
+            </w:r>
+            <w:r>
+              <w:rPr>
+                <w:rFonts w:ascii="Asap" w:hAnsi="Asap"/>
+              </w:rPr>
+              <w:t>%</w:t>
+            </w:r>
+            <w:r>
+              <w:rPr>
+                <w:rFonts w:ascii="Asap" w:hAnsi="Asap"/>
+              </w:rPr>
+              <w:t xml:space="preserve"> </w:t>
+            </w:r>
+            <w:r>
+              <w:rPr>
+                <w:rFonts w:ascii="Asap" w:hAnsi="Asap"/>
+              </w:rPr>
+              <w:t>after taking Stanford course i</w:t>
+            </w:r>
+            <w:r>
+              <w:rPr>
+                <w:rFonts w:ascii="Asap" w:hAnsi="Asap"/>
+              </w:rPr>
+              <w:t>n machine learning</w:t>
+            </w:r>
+          </w:p>
+          <w:p>
+            <w:pPr>
+              <w:pStyle w:val="ListParagraph"/>
+              <w:ind w:left="520"/>
+              <w:rPr>
+                <w:rFonts w:ascii="Asap" w:hAnsi="Asap"/>
+                <w:sz w:val="12"/>
+                <w:szCs w:val="12"/>
+              </w:rPr>
+            </w:pPr>
           </w:p>
           <w:p>
             <w:pPr>
@@ -562,13 +679,37 @@
               <w:rPr>
                 <w:rFonts w:ascii="Asap" w:hAnsi="Asap"/>
               </w:rPr>
-              <w:t>C#, Javascript, Knockout, Anaconda for Python, Xamarin</w:t>
-            </w:r>
-            <w:r>
-              <w:rPr>
-                <w:rFonts w:ascii="Asap" w:hAnsi="Asap"/>
-              </w:rPr>
-              <w:t>, LINQ</w:t>
+              <w:t>C#, JavaScript, Knockout, Python</w:t>
+            </w:r>
+            <w:r>
+              <w:rPr>
+                <w:rFonts w:ascii="Asap" w:hAnsi="Asap"/>
+              </w:rPr>
+              <w:t xml:space="preserve"> (with sklearn)</w:t>
+            </w:r>
+            <w:r>
+              <w:rPr>
+                <w:rFonts w:ascii="Asap" w:hAnsi="Asap"/>
+              </w:rPr>
+              <w:t xml:space="preserve">, </w:t>
+            </w:r>
+            <w:r>
+              <w:rPr>
+                <w:rFonts w:ascii="Asap" w:hAnsi="Asap"/>
+              </w:rPr>
+              <w:t>w</w:t>
+            </w:r>
+            <w:r>
+              <w:rPr>
+                <w:rFonts w:ascii="Asap" w:hAnsi="Asap"/>
+              </w:rPr>
+              <w:t xml:space="preserve">ebpack, </w:t>
+            </w:r>
+            <w:r>
+              <w:rPr>
+                <w:rFonts w:ascii="Asap" w:hAnsi="Asap"/>
+              </w:rPr>
+              <w:t>Linq</w:t>
             </w:r>
             <w:r>
               <w:rPr>
@@ -616,6 +757,15 @@
             <w:pPr>
               <w:rPr>
                 <w:rFonts w:ascii="Asap" w:hAnsi="Asap"/>
+                <w:sz w:val="4"/>
+                <w:szCs w:val="4"/>
+              </w:rPr>
+            </w:pPr>
+          </w:p>
+          <w:p>
+            <w:pPr>
+              <w:rPr>
+                <w:rFonts w:ascii="Asap" w:hAnsi="Asap"/>
               </w:rPr>
             </w:pPr>
             <w:r>
@@ -624,6 +774,15 @@
               </w:rPr>
               <w:t>May 2016-August 2016</w:t>
             </w:r>
+          </w:p>
+          <w:p>
+            <w:pPr>
+              <w:rPr>
+                <w:rFonts w:ascii="Asap" w:hAnsi="Asap"/>
+                <w:sz w:val="4"/>
+                <w:szCs w:val="4"/>
+              </w:rPr>
+            </w:pPr>
           </w:p>
           <w:p>
             <w:pPr>
@@ -641,31 +800,13 @@
               <w:rPr>
                 <w:rFonts w:ascii="Asap" w:hAnsi="Asap"/>
               </w:rPr>
-              <w:t>Bu</w:t>
-            </w:r>
-            <w:r>
-              <w:rPr>
-                <w:rFonts w:ascii="Asap" w:hAnsi="Asap"/>
-              </w:rPr>
-              <w:t xml:space="preserve">ilt a WPF application </w:t>
-            </w:r>
-            <w:r>
-              <w:rPr>
-                <w:rFonts w:ascii="Asap" w:hAnsi="Asap"/>
-              </w:rPr>
-              <w:t>whi</w:t>
-            </w:r>
-            <w:r>
-              <w:rPr>
-                <w:rFonts w:ascii="Asap" w:hAnsi="Asap"/>
-              </w:rPr>
-              <w:t>ch helps multiple teams record and organize</w:t>
-            </w:r>
-            <w:r>
-              <w:rPr>
-                <w:rFonts w:ascii="Asap" w:hAnsi="Asap"/>
-              </w:rPr>
-              <w:t xml:space="preserve"> software test cases</w:t>
+              <w:t>Supported</w:t>
+            </w:r>
+            <w:r>
+              <w:rPr>
+                <w:rFonts w:ascii="Asap" w:hAnsi="Asap"/>
+              </w:rPr>
+              <w:t xml:space="preserve"> multiple development team track thousands of test cases through creating a WPF management program</w:t>
             </w:r>
           </w:p>
           <w:p>
@@ -684,14 +825,37 @@
               <w:rPr>
                 <w:rFonts w:ascii="Asap" w:hAnsi="Asap"/>
               </w:rPr>
-              <w:t>Wrote an ex</w:t>
-            </w:r>
-            <w:r>
-              <w:rPr>
-                <w:rFonts w:ascii="Asap" w:hAnsi="Asap"/>
-              </w:rPr>
-              <w:t>ample application on web services in Java with accompanying guidelines to help the development team with their integration projects</w:t>
-            </w:r>
+              <w:t>Assisted</w:t>
+            </w:r>
+            <w:r>
+              <w:rPr>
+                <w:rFonts w:ascii="Asap" w:hAnsi="Asap"/>
+              </w:rPr>
+              <w:t xml:space="preserve"> the development team </w:t>
+            </w:r>
+            <w:r>
+              <w:rPr>
+                <w:rFonts w:ascii="Asap" w:hAnsi="Asap"/>
+              </w:rPr>
+              <w:t xml:space="preserve">integrate the company’s software through </w:t>
+            </w:r>
+            <w:r>
+              <w:rPr>
+                <w:rFonts w:ascii="Asap" w:hAnsi="Asap"/>
+              </w:rPr>
+              <w:t>evaluating a REST API and authoring guidelines on its use</w:t>
+            </w:r>
+          </w:p>
+          <w:p>
+            <w:pPr>
+              <w:pStyle w:val="ListParagraph"/>
+              <w:ind w:left="430"/>
+              <w:rPr>
+                <w:rFonts w:ascii="Asap" w:hAnsi="Asap"/>
+                <w:sz w:val="12"/>
+                <w:szCs w:val="12"/>
+              </w:rPr>
+            </w:pPr>
           </w:p>
           <w:p>
             <w:pPr>
@@ -723,81 +887,16 @@
           </w:p>
           <w:p>
             <w:pPr>
-              <w:ind w:left="1440"/>
-              <w:rPr>
-                <w:rFonts w:ascii="Californian FB" w:hAnsi="Californian FB"/>
-                <w:szCs w:val="26"/>
-              </w:rPr>
-            </w:pPr>
-          </w:p>
-          <w:p>
-            <w:pPr>
-              <w:spacing w:line="276" w:lineRule="auto"/>
-              <w:rPr>
-                <w:rFonts w:ascii="Fira Sans Medium" w:hAnsi="Fira Sans Medium"/>
-                <w:b/>
-                <w:sz w:val="40"/>
-                <w:szCs w:val="26"/>
-              </w:rPr>
-            </w:pPr>
-            <w:r>
-              <w:rPr>
-                <w:rFonts w:ascii="Fira Sans Medium" w:hAnsi="Fira Sans Medium"/>
-                <w:b/>
-                <w:sz w:val="40"/>
-                <w:szCs w:val="26"/>
-              </w:rPr>
-              <w:t>Skills and Platforms</w:t>
-            </w:r>
-          </w:p>
-          <w:p>
-            <w:pPr>
-              <w:rPr>
-                <w:rFonts w:ascii="Asap" w:hAnsi="Asap"/>
-                <w:szCs w:val="26"/>
-              </w:rPr>
-            </w:pPr>
-            <w:r>
-              <w:rPr>
-                <w:rFonts w:ascii="Asap" w:hAnsi="Asap"/>
-                <w:b/>
-                <w:szCs w:val="26"/>
-              </w:rPr>
-              <w:t xml:space="preserve">Skilled in: </w:t>
-            </w:r>
-            <w:r>
-              <w:rPr>
-                <w:rFonts w:ascii="Asap" w:hAnsi="Asap"/>
-                <w:szCs w:val="26"/>
-              </w:rPr>
-              <w:t>Java, Javascript, C#, C</w:t>
-            </w:r>
-            <w:r>
-              <w:rPr>
-                <w:rFonts w:ascii="Asap" w:hAnsi="Asap"/>
-                <w:szCs w:val="26"/>
-              </w:rPr>
-              <w:t>/C++,</w:t>
-            </w:r>
-            <w:r>
-              <w:rPr>
-                <w:rFonts w:ascii="Asap" w:hAnsi="Asap"/>
-                <w:szCs w:val="26"/>
-              </w:rPr>
-              <w:t xml:space="preserve"> Python, Android, Xamarin, SQL, LINQ</w:t>
-            </w:r>
-            <w:r>
-              <w:rPr>
-                <w:rFonts w:ascii="Asap" w:hAnsi="Asap"/>
-                <w:szCs w:val="26"/>
-              </w:rPr>
-              <w:t>, Firebase</w:t>
-            </w:r>
+              <w:rPr>
+                <w:rFonts w:ascii="Asap" w:hAnsi="Asap"/>
+                <w:szCs w:val="26"/>
+              </w:rPr>
+            </w:pPr>
           </w:p>
         </w:tc>
         <w:tc>
           <w:tcPr>
-            <w:tcW w:w="5760" w:type="dxa"/>
+            <w:tcW w:w="6435" w:type="dxa"/>
             <w:tcBorders>
               <w:top w:val="nil"/>
               <w:left w:val="nil"/>
@@ -808,6 +907,7 @@
           <w:p>
             <w:pPr>
               <w:spacing w:line="276" w:lineRule="auto"/>
+              <w:ind w:left="250"/>
               <w:rPr>
                 <w:rFonts w:ascii="Fira Sans Medium" w:hAnsi="Fira Sans Medium"/>
                 <w:b/>
@@ -827,6 +927,7 @@
           </w:p>
           <w:p>
             <w:pPr>
+              <w:ind w:left="250"/>
               <w:contextualSpacing/>
               <w:rPr>
                 <w:rFonts w:ascii="Asap" w:hAnsi="Asap"/>
@@ -840,49 +941,204 @@
                 <w:b/>
                 <w:szCs w:val="26"/>
               </w:rPr>
-              <w:t xml:space="preserve">Institute of Electric and Electronics Engineers (IEEE) </w:t>
-            </w:r>
-            <w:r>
-              <w:rPr>
-                <w:rFonts w:ascii="Asap" w:hAnsi="Asap"/>
-                <w:szCs w:val="26"/>
-              </w:rPr>
-              <w:t xml:space="preserve">| Secretary                                                        </w:t>
+              <w:t>Institute of Electric a</w:t>
+            </w:r>
+            <w:r>
+              <w:rPr>
+                <w:rFonts w:ascii="Asap" w:hAnsi="Asap"/>
+                <w:b/>
+                <w:szCs w:val="26"/>
+              </w:rPr>
+              <w:t>nd Electronics Engineers (IEEE)</w:t>
+            </w:r>
+            <w:r>
+              <w:rPr>
+                <w:rFonts w:ascii="Asap" w:hAnsi="Asap"/>
+                <w:szCs w:val="26"/>
+              </w:rPr>
+              <w:t xml:space="preserve"> </w:t>
+            </w:r>
+            <w:r>
+              <w:rPr>
+                <w:rFonts w:ascii="Asap" w:hAnsi="Asap"/>
+                <w:szCs w:val="26"/>
+              </w:rPr>
+              <w:t xml:space="preserve"> </w:t>
+            </w:r>
+            <w:r>
+              <w:rPr>
+                <w:rFonts w:ascii="Asap" w:hAnsi="Asap"/>
+                <w:szCs w:val="26"/>
+              </w:rPr>
+              <w:t xml:space="preserve"> </w:t>
+            </w:r>
+            <w:r>
+              <w:rPr>
+                <w:rFonts w:ascii="Asap" w:hAnsi="Asap"/>
+                <w:szCs w:val="26"/>
+              </w:rPr>
+              <w:t xml:space="preserve">Secretary                                                        </w:t>
+            </w:r>
+          </w:p>
+          <w:p>
+            <w:pPr>
+              <w:ind w:left="300"/>
+              <w:rPr>
+                <w:rFonts w:ascii="Asap" w:hAnsi="Asap"/>
+                <w:sz w:val="4"/>
+                <w:szCs w:val="4"/>
+              </w:rPr>
+            </w:pPr>
+          </w:p>
+          <w:p>
+            <w:pPr>
+              <w:ind w:left="300"/>
+              <w:rPr>
+                <w:rFonts w:ascii="Asap" w:hAnsi="Asap"/>
+                <w:szCs w:val="26"/>
+              </w:rPr>
+            </w:pPr>
+            <w:r>
+              <w:rPr>
+                <w:rFonts w:ascii="Asap" w:hAnsi="Asap"/>
+                <w:szCs w:val="26"/>
+              </w:rPr>
+              <w:t>Coordinate</w:t>
+            </w:r>
+            <w:r>
+              <w:rPr>
+                <w:rFonts w:ascii="Asap" w:hAnsi="Asap"/>
+                <w:szCs w:val="26"/>
+              </w:rPr>
+              <w:t xml:space="preserve"> with </w:t>
+            </w:r>
+            <w:r>
+              <w:rPr>
+                <w:rFonts w:ascii="Asap" w:hAnsi="Asap"/>
+                <w:szCs w:val="26"/>
+              </w:rPr>
+              <w:t xml:space="preserve">executive team to </w:t>
+            </w:r>
+            <w:r>
+              <w:rPr>
+                <w:rFonts w:ascii="Asap" w:hAnsi="Asap"/>
+                <w:szCs w:val="26"/>
+              </w:rPr>
+              <w:t>enhance membership through organizing events such as company presentations</w:t>
             </w:r>
           </w:p>
           <w:p>
             <w:pPr>
               <w:pStyle w:val="ListParagraph"/>
-              <w:numPr>
-                <w:ilvl w:val="1"/>
-                <w:numId w:val="9"/>
-              </w:numPr>
-              <w:ind w:left="410" w:hanging="270"/>
-              <w:rPr>
-                <w:rFonts w:ascii="Asap" w:hAnsi="Asap"/>
-                <w:szCs w:val="26"/>
-              </w:rPr>
-            </w:pPr>
-            <w:r>
-              <w:rPr>
-                <w:rFonts w:ascii="Asap" w:hAnsi="Asap"/>
-                <w:szCs w:val="26"/>
-              </w:rPr>
-              <w:t>Collaborate with executive team to ensure club activities go well and personally keep all club members updated on current activities and events</w:t>
+              <w:ind w:left="250"/>
+              <w:rPr>
+                <w:rFonts w:ascii="Asap" w:hAnsi="Asap"/>
+                <w:sz w:val="12"/>
+                <w:szCs w:val="12"/>
+              </w:rPr>
+            </w:pPr>
+          </w:p>
+          <w:p>
+            <w:pPr>
+              <w:ind w:left="250"/>
+              <w:rPr>
+                <w:rFonts w:ascii="Asap" w:hAnsi="Asap"/>
+                <w:szCs w:val="26"/>
+              </w:rPr>
+            </w:pPr>
+            <w:r>
+              <w:rPr>
+                <w:rFonts w:ascii="Asap" w:hAnsi="Asap"/>
+                <w:b/>
+                <w:szCs w:val="26"/>
+              </w:rPr>
+              <w:t>Mobile Development Club</w:t>
+            </w:r>
+            <w:r>
+              <w:rPr>
+                <w:rFonts w:ascii="Asap" w:hAnsi="Asap"/>
+                <w:szCs w:val="26"/>
+              </w:rPr>
+              <w:t xml:space="preserve">                                                                                                                                      </w:t>
             </w:r>
           </w:p>
           <w:p>
             <w:pPr>
               <w:pStyle w:val="ListParagraph"/>
-              <w:ind w:left="410"/>
-              <w:rPr>
-                <w:rFonts w:ascii="Asap" w:hAnsi="Asap"/>
-                <w:szCs w:val="26"/>
-              </w:rPr>
-            </w:pPr>
-          </w:p>
-          <w:p>
-            <w:pPr>
+              <w:ind w:left="300"/>
+              <w:rPr>
+                <w:rFonts w:ascii="Asap" w:hAnsi="Asap"/>
+                <w:sz w:val="4"/>
+                <w:szCs w:val="4"/>
+              </w:rPr>
+            </w:pPr>
+          </w:p>
+          <w:p>
+            <w:pPr>
+              <w:pStyle w:val="ListParagraph"/>
+              <w:ind w:left="300"/>
+              <w:rPr>
+                <w:rFonts w:ascii="Asap" w:hAnsi="Asap"/>
+                <w:szCs w:val="26"/>
+              </w:rPr>
+            </w:pPr>
+            <w:r>
+              <w:rPr>
+                <w:rFonts w:ascii="Asap" w:hAnsi="Asap"/>
+                <w:szCs w:val="26"/>
+              </w:rPr>
+              <w:t>Improving</w:t>
+            </w:r>
+            <w:r>
+              <w:rPr>
+                <w:rFonts w:ascii="Asap" w:hAnsi="Asap"/>
+                <w:szCs w:val="26"/>
+              </w:rPr>
+              <w:t xml:space="preserve"> my A</w:t>
+            </w:r>
+            <w:r>
+              <w:rPr>
+                <w:rFonts w:ascii="Asap" w:hAnsi="Asap"/>
+                <w:szCs w:val="26"/>
+              </w:rPr>
+              <w:t>ndroid skills and assist</w:t>
+            </w:r>
+            <w:r>
+              <w:rPr>
+                <w:rFonts w:ascii="Asap" w:hAnsi="Asap"/>
+                <w:szCs w:val="26"/>
+              </w:rPr>
+              <w:t>ing</w:t>
+            </w:r>
+            <w:r>
+              <w:rPr>
+                <w:rFonts w:ascii="Asap" w:hAnsi="Asap"/>
+                <w:szCs w:val="26"/>
+              </w:rPr>
+              <w:t xml:space="preserve"> junior members in </w:t>
+            </w:r>
+            <w:r>
+              <w:rPr>
+                <w:rFonts w:ascii="Asap" w:hAnsi="Asap"/>
+                <w:szCs w:val="26"/>
+              </w:rPr>
+              <w:t>app design</w:t>
+            </w:r>
+          </w:p>
+          <w:p>
+            <w:pPr>
+              <w:pStyle w:val="ListParagraph"/>
+              <w:ind w:left="250"/>
+              <w:rPr>
+                <w:rFonts w:ascii="Asap" w:hAnsi="Asap"/>
+                <w:sz w:val="12"/>
+                <w:szCs w:val="12"/>
+              </w:rPr>
+            </w:pPr>
+          </w:p>
+          <w:p>
+            <w:pPr>
+              <w:ind w:left="250"/>
               <w:rPr>
                 <w:rFonts w:ascii="Asap" w:hAnsi="Asap"/>
                 <w:szCs w:val="26"/>
@@ -894,49 +1150,30 @@
                 <w:b/>
                 <w:szCs w:val="26"/>
               </w:rPr>
-              <w:t>Mobile Development Club</w:t>
-            </w:r>
-            <w:r>
-              <w:rPr>
-                <w:rFonts w:ascii="Asap" w:hAnsi="Asap"/>
-                <w:szCs w:val="26"/>
-              </w:rPr>
-              <w:t xml:space="preserve">                                                                                                                                      </w:t>
-            </w:r>
-          </w:p>
-          <w:p>
-            <w:pPr>
-              <w:pStyle w:val="ListParagraph"/>
-              <w:numPr>
-                <w:ilvl w:val="1"/>
-                <w:numId w:val="9"/>
-              </w:numPr>
-              <w:ind w:left="410"/>
-              <w:rPr>
-                <w:rFonts w:ascii="Asap" w:hAnsi="Asap"/>
-                <w:szCs w:val="26"/>
-              </w:rPr>
-            </w:pPr>
-            <w:r>
-              <w:rPr>
-                <w:rFonts w:ascii="Asap" w:hAnsi="Asap"/>
-                <w:szCs w:val="26"/>
-              </w:rPr>
-              <w:t>Work with club members to improve on personal projects as well as help others as they encounter issues or have questions in their projects</w:t>
-            </w:r>
-          </w:p>
-          <w:p>
-            <w:pPr>
-              <w:pStyle w:val="ListParagraph"/>
-              <w:ind w:left="410"/>
-              <w:rPr>
-                <w:rFonts w:ascii="Asap" w:hAnsi="Asap"/>
-                <w:szCs w:val="26"/>
-              </w:rPr>
-            </w:pPr>
-          </w:p>
-          <w:p>
-            <w:pPr>
+              <w:t>Iowa State University Honors Program</w:t>
+            </w:r>
+            <w:r>
+              <w:rPr>
+                <w:rFonts w:ascii="Asap" w:hAnsi="Asap"/>
+                <w:szCs w:val="26"/>
+              </w:rPr>
+              <w:t xml:space="preserve">                                                                                                             </w:t>
+            </w:r>
+          </w:p>
+          <w:p>
+            <w:pPr>
+              <w:ind w:left="250"/>
+              <w:rPr>
+                <w:rFonts w:ascii="Asap" w:hAnsi="Asap"/>
+                <w:sz w:val="12"/>
+                <w:szCs w:val="12"/>
+              </w:rPr>
+            </w:pPr>
+          </w:p>
+          <w:p>
+            <w:pPr>
+              <w:ind w:left="250"/>
+              <w:contextualSpacing/>
               <w:rPr>
                 <w:rFonts w:ascii="Asap" w:hAnsi="Asap"/>
                 <w:szCs w:val="26"/>
@@ -948,66 +1185,38 @@
                 <w:b/>
                 <w:szCs w:val="26"/>
               </w:rPr>
-              <w:t>Iowa State University Honors Program</w:t>
-            </w:r>
-            <w:r>
-              <w:rPr>
-                <w:rFonts w:ascii="Asap" w:hAnsi="Asap"/>
-                <w:szCs w:val="26"/>
-              </w:rPr>
-              <w:t xml:space="preserve">                                                                                                             </w:t>
-            </w:r>
-          </w:p>
-          <w:p>
-            <w:pPr>
-              <w:rPr>
-                <w:rFonts w:ascii="Asap" w:hAnsi="Asap"/>
-                <w:szCs w:val="26"/>
-              </w:rPr>
-            </w:pPr>
-          </w:p>
-          <w:p>
-            <w:pPr>
+              <w:t>Microsoft College Coding Competition</w:t>
+            </w:r>
+            <w:r>
+              <w:rPr>
+                <w:rFonts w:ascii="Asap" w:hAnsi="Asap"/>
+                <w:szCs w:val="26"/>
+              </w:rPr>
+              <w:t xml:space="preserve"> 2016</w:t>
+            </w:r>
+            <w:r>
+              <w:rPr>
+                <w:rFonts w:ascii="Asap" w:hAnsi="Asap"/>
+                <w:szCs w:val="26"/>
+              </w:rPr>
+              <w:t xml:space="preserve">           </w:t>
+            </w:r>
+          </w:p>
+          <w:p>
+            <w:pPr>
+              <w:ind w:left="250"/>
               <w:contextualSpacing/>
               <w:rPr>
                 <w:rFonts w:ascii="Asap" w:hAnsi="Asap"/>
-                <w:szCs w:val="26"/>
-              </w:rPr>
-            </w:pPr>
-            <w:r>
-              <w:rPr>
-                <w:rFonts w:ascii="Asap" w:hAnsi="Asap"/>
                 <w:b/>
-                <w:szCs w:val="26"/>
-              </w:rPr>
-              <w:t>Microsoft College Coding Competition</w:t>
-            </w:r>
-            <w:r>
-              <w:rPr>
-                <w:rFonts w:ascii="Asap" w:hAnsi="Asap"/>
-                <w:szCs w:val="26"/>
-              </w:rPr>
-              <w:t xml:space="preserve"> 2016, 2017</w:t>
-            </w:r>
-          </w:p>
-          <w:p>
-            <w:pPr>
-              <w:contextualSpacing/>
-              <w:rPr>
-                <w:rFonts w:ascii="Asap" w:hAnsi="Asap"/>
-                <w:szCs w:val="26"/>
-              </w:rPr>
-            </w:pPr>
-            <w:r>
-              <w:rPr>
-                <w:rFonts w:ascii="Asap" w:hAnsi="Asap"/>
-                <w:szCs w:val="26"/>
-              </w:rPr>
-              <w:t xml:space="preserve">                                                                                                        </w:t>
-            </w:r>
-          </w:p>
-          <w:p>
-            <w:pPr>
+                <w:sz w:val="12"/>
+                <w:szCs w:val="12"/>
+              </w:rPr>
+            </w:pPr>
+          </w:p>
+          <w:p>
+            <w:pPr>
+              <w:ind w:left="250"/>
               <w:contextualSpacing/>
               <w:rPr>
                 <w:rFonts w:ascii="Californian FB" w:hAnsi="Californian FB"/>
@@ -1036,15 +1245,7 @@
                 <w:rFonts w:ascii="Asap" w:hAnsi="Asap"/>
                 <w:szCs w:val="26"/>
               </w:rPr>
-              <w:t>Fall 2016, Spring, Fall 2017</w:t>
-            </w:r>
-            <w:r>
-              <w:rPr>
-                <w:rFonts w:ascii="Asap" w:hAnsi="Asap"/>
-                <w:b/>
-                <w:szCs w:val="26"/>
-              </w:rPr>
-              <w:tab/>
+              <w:t>Fall 2016, Spring 2017</w:t>
             </w:r>
             <w:r>
               <w:rPr>
@@ -1065,6 +1266,7 @@
           </w:p>
           <w:p>
             <w:pPr>
+              <w:ind w:left="250"/>
               <w:rPr>
                 <w:rFonts w:ascii="Californian FB" w:hAnsi="Californian FB"/>
                 <w:szCs w:val="26"/>
@@ -1074,6 +1276,7 @@
           <w:p>
             <w:pPr>
               <w:spacing w:line="276" w:lineRule="auto"/>
+              <w:ind w:left="250"/>
               <w:rPr>
                 <w:rFonts w:ascii="Fira Sans Medium" w:hAnsi="Fira Sans Medium"/>
                 <w:b/>
@@ -1090,14 +1293,13 @@
               </w:rPr>
               <w:t>Projects</w:t>
             </w:r>
-            <w:bookmarkStart w:id="0" w:name="_GoBack"/>
-            <w:bookmarkEnd w:id="0"/>
           </w:p>
           <w:p>
             <w:pPr>
               <w:tabs>
                 <w:tab w:val="left" w:pos="360"/>
               </w:tabs>
+              <w:ind w:left="250"/>
               <w:rPr>
                 <w:rFonts w:ascii="Asap" w:hAnsi="Asap"/>
                 <w:szCs w:val="26"/>
@@ -1109,28 +1311,440 @@
                 <w:b/>
                 <w:szCs w:val="26"/>
               </w:rPr>
-              <w:t xml:space="preserve">Ease of Use  |  </w:t>
-            </w:r>
-            <w:r>
-              <w:rPr>
-                <w:rFonts w:ascii="Asap" w:hAnsi="Asap"/>
-                <w:szCs w:val="26"/>
-              </w:rPr>
-              <w:t xml:space="preserve">Individual | </w:t>
-            </w:r>
-            <w:r>
-              <w:rPr>
-                <w:rFonts w:ascii="Asap" w:hAnsi="Asap"/>
-                <w:szCs w:val="26"/>
-              </w:rPr>
-              <w:t xml:space="preserve">Play Store: </w:t>
-            </w:r>
-            <w:r>
-              <w:rPr>
-                <w:rFonts w:ascii="Asap" w:hAnsi="Asap"/>
-              </w:rPr>
-              <w:t>https://goo.gl/iAQJcP</w:t>
-            </w:r>
+              <w:t>Personal Site</w:t>
+            </w:r>
+            <w:r>
+              <w:rPr>
+                <w:rFonts w:ascii="Asap" w:hAnsi="Asap"/>
+                <w:b/>
+                <w:szCs w:val="26"/>
+              </w:rPr>
+              <w:t>, ethwillz.com</w:t>
+            </w:r>
+            <w:r>
+              <w:rPr>
+                <w:rFonts w:ascii="Asap" w:hAnsi="Asap"/>
+                <w:b/>
+                <w:szCs w:val="26"/>
+              </w:rPr>
+              <w:t xml:space="preserve"> </w:t>
+            </w:r>
+            <w:r>
+              <w:rPr>
+                <w:rFonts w:ascii="Asap" w:hAnsi="Asap"/>
+                <w:b/>
+                <w:szCs w:val="26"/>
+              </w:rPr>
+              <w:t xml:space="preserve"> </w:t>
+            </w:r>
+            <w:r>
+              <w:rPr>
+                <w:rFonts w:ascii="Asap" w:hAnsi="Asap"/>
+                <w:szCs w:val="26"/>
+              </w:rPr>
+              <w:t>|</w:t>
+            </w:r>
+            <w:r>
+              <w:rPr>
+                <w:rFonts w:ascii="Asap" w:hAnsi="Asap"/>
+                <w:szCs w:val="26"/>
+              </w:rPr>
+              <w:t xml:space="preserve"> </w:t>
+            </w:r>
+            <w:r>
+              <w:rPr>
+                <w:rFonts w:ascii="Asap" w:hAnsi="Asap"/>
+                <w:szCs w:val="26"/>
+              </w:rPr>
+              <w:t xml:space="preserve"> </w:t>
+            </w:r>
+            <w:r>
+              <w:rPr>
+                <w:rFonts w:ascii="Asap" w:hAnsi="Asap"/>
+                <w:szCs w:val="26"/>
+              </w:rPr>
+              <w:t>Individual</w:t>
+            </w:r>
+          </w:p>
+          <w:p>
+            <w:pPr>
+              <w:tabs>
+                <w:tab w:val="left" w:pos="360"/>
+              </w:tabs>
+              <w:ind w:left="250"/>
+              <w:rPr>
+                <w:rFonts w:ascii="Asap" w:hAnsi="Asap"/>
+                <w:sz w:val="4"/>
+                <w:szCs w:val="4"/>
+              </w:rPr>
+            </w:pPr>
+          </w:p>
+          <w:p>
+            <w:pPr>
+              <w:tabs>
+                <w:tab w:val="left" w:pos="360"/>
+              </w:tabs>
+              <w:ind w:left="300"/>
+              <w:rPr>
+                <w:rFonts w:ascii="Asap" w:hAnsi="Asap"/>
+                <w:szCs w:val="26"/>
+              </w:rPr>
+            </w:pPr>
+            <w:r>
+              <w:rPr>
+                <w:rFonts w:ascii="Asap" w:hAnsi="Asap"/>
+                <w:szCs w:val="26"/>
+              </w:rPr>
+              <w:t>Personal website to showcase my skills and projects</w:t>
+            </w:r>
+          </w:p>
+          <w:p>
+            <w:pPr>
+              <w:tabs>
+                <w:tab w:val="left" w:pos="360"/>
+              </w:tabs>
+              <w:ind w:left="300"/>
+              <w:rPr>
+                <w:rFonts w:ascii="Asap" w:hAnsi="Asap"/>
+                <w:sz w:val="12"/>
+                <w:szCs w:val="12"/>
+              </w:rPr>
+            </w:pPr>
+          </w:p>
+          <w:p>
+            <w:pPr>
+              <w:ind w:left="300"/>
+              <w:rPr>
+                <w:rFonts w:ascii="Asap" w:hAnsi="Asap"/>
+              </w:rPr>
+            </w:pPr>
+            <w:r>
+              <w:rPr>
+                <w:rFonts w:ascii="Asap" w:hAnsi="Asap"/>
+              </w:rPr>
+              <w:t>Technologies used:</w:t>
+            </w:r>
+          </w:p>
+          <w:p>
+            <w:pPr>
+              <w:tabs>
+                <w:tab w:val="left" w:pos="360"/>
+              </w:tabs>
+              <w:ind w:left="300"/>
+              <w:rPr>
+                <w:rFonts w:ascii="Asap" w:hAnsi="Asap"/>
+                <w:szCs w:val="26"/>
+              </w:rPr>
+            </w:pPr>
+            <w:r>
+              <w:rPr>
+                <w:rFonts w:ascii="Asap" w:hAnsi="Asap"/>
+                <w:szCs w:val="26"/>
+              </w:rPr>
+              <w:t xml:space="preserve">HTML, </w:t>
+            </w:r>
+            <w:r>
+              <w:rPr>
+                <w:rFonts w:ascii="Asap" w:hAnsi="Asap"/>
+                <w:szCs w:val="26"/>
+              </w:rPr>
+              <w:t>CSS</w:t>
+            </w:r>
+            <w:r>
+              <w:rPr>
+                <w:rFonts w:ascii="Asap" w:hAnsi="Asap"/>
+                <w:szCs w:val="26"/>
+              </w:rPr>
+              <w:t xml:space="preserve"> (Sass)</w:t>
+            </w:r>
+            <w:r>
+              <w:rPr>
+                <w:rFonts w:ascii="Asap" w:hAnsi="Asap"/>
+                <w:szCs w:val="26"/>
+              </w:rPr>
+              <w:t>,</w:t>
+            </w:r>
+            <w:r>
+              <w:rPr>
+                <w:rFonts w:ascii="Asap" w:hAnsi="Asap"/>
+                <w:szCs w:val="26"/>
+              </w:rPr>
+              <w:t xml:space="preserve"> JavaScript,</w:t>
+            </w:r>
+            <w:r>
+              <w:rPr>
+                <w:rFonts w:ascii="Asap" w:hAnsi="Asap"/>
+                <w:szCs w:val="26"/>
+              </w:rPr>
+              <w:t xml:space="preserve"> </w:t>
+            </w:r>
+            <w:r>
+              <w:rPr>
+                <w:rFonts w:ascii="Asap" w:hAnsi="Asap"/>
+                <w:szCs w:val="26"/>
+              </w:rPr>
+              <w:t>JQuery</w:t>
+            </w:r>
+            <w:r>
+              <w:rPr>
+                <w:rFonts w:ascii="Asap" w:hAnsi="Asap"/>
+                <w:szCs w:val="26"/>
+              </w:rPr>
+              <w:t xml:space="preserve">, </w:t>
+            </w:r>
+            <w:r>
+              <w:rPr>
+                <w:rFonts w:ascii="Asap" w:hAnsi="Asap"/>
+                <w:szCs w:val="26"/>
+              </w:rPr>
+              <w:t>w</w:t>
+            </w:r>
+            <w:r>
+              <w:rPr>
+                <w:rFonts w:ascii="Asap" w:hAnsi="Asap"/>
+                <w:szCs w:val="26"/>
+              </w:rPr>
+              <w:t>ebpack</w:t>
+            </w:r>
+          </w:p>
+          <w:p>
+            <w:pPr>
+              <w:tabs>
+                <w:tab w:val="left" w:pos="360"/>
+              </w:tabs>
+              <w:ind w:left="250"/>
+              <w:rPr>
+                <w:rFonts w:ascii="Asap" w:hAnsi="Asap"/>
+                <w:b/>
+              </w:rPr>
+            </w:pPr>
+          </w:p>
+          <w:p>
+            <w:pPr>
+              <w:tabs>
+                <w:tab w:val="left" w:pos="360"/>
+              </w:tabs>
+              <w:ind w:left="250"/>
+              <w:rPr>
+                <w:rFonts w:ascii="Asap" w:hAnsi="Asap"/>
+                <w:szCs w:val="26"/>
+              </w:rPr>
+            </w:pPr>
+            <w:r>
+              <w:rPr>
+                <w:rFonts w:ascii="Asap" w:hAnsi="Asap"/>
+                <w:b/>
+                <w:szCs w:val="26"/>
+              </w:rPr>
+              <w:t xml:space="preserve">Ease of Use  </w:t>
+            </w:r>
+            <w:r>
+              <w:rPr>
+                <w:rFonts w:ascii="Asap" w:hAnsi="Asap"/>
+                <w:szCs w:val="26"/>
+              </w:rPr>
+              <w:t>|</w:t>
+            </w:r>
+            <w:r>
+              <w:rPr>
+                <w:rFonts w:ascii="Asap" w:hAnsi="Asap"/>
+                <w:b/>
+                <w:szCs w:val="26"/>
+              </w:rPr>
+              <w:t xml:space="preserve">  </w:t>
+            </w:r>
+            <w:r>
+              <w:rPr>
+                <w:rFonts w:ascii="Asap" w:hAnsi="Asap"/>
+                <w:szCs w:val="26"/>
+              </w:rPr>
+              <w:t>Individual</w:t>
+            </w:r>
+          </w:p>
+          <w:p>
+            <w:pPr>
+              <w:tabs>
+                <w:tab w:val="left" w:pos="360"/>
+              </w:tabs>
+              <w:ind w:left="250"/>
+              <w:rPr>
+                <w:rFonts w:ascii="Asap" w:hAnsi="Asap"/>
+                <w:sz w:val="4"/>
+                <w:szCs w:val="4"/>
+              </w:rPr>
+            </w:pPr>
+          </w:p>
+          <w:p>
+            <w:pPr>
+              <w:ind w:left="300"/>
+              <w:rPr>
+                <w:rFonts w:ascii="Asap" w:hAnsi="Asap"/>
+                <w:szCs w:val="26"/>
+              </w:rPr>
+            </w:pPr>
+            <w:r>
+              <w:rPr>
+                <w:rFonts w:ascii="Asap" w:hAnsi="Asap"/>
+                <w:szCs w:val="26"/>
+              </w:rPr>
+              <w:t xml:space="preserve">Social media </w:t>
+            </w:r>
+            <w:r>
+              <w:rPr>
+                <w:rFonts w:ascii="Asap" w:hAnsi="Asap"/>
+                <w:szCs w:val="26"/>
+              </w:rPr>
+              <w:t xml:space="preserve">application </w:t>
+            </w:r>
+            <w:r>
+              <w:rPr>
+                <w:rFonts w:ascii="Asap" w:hAnsi="Asap"/>
+                <w:szCs w:val="26"/>
+              </w:rPr>
+              <w:t>to share personal style and be inspired by others’ styles</w:t>
+            </w:r>
+          </w:p>
+          <w:p>
+            <w:pPr>
+              <w:ind w:left="300"/>
+              <w:rPr>
+                <w:rFonts w:ascii="Asap" w:hAnsi="Asap"/>
+                <w:b/>
+                <w:sz w:val="12"/>
+                <w:szCs w:val="12"/>
+              </w:rPr>
+            </w:pPr>
+          </w:p>
+          <w:p>
+            <w:pPr>
+              <w:ind w:left="300"/>
+              <w:rPr>
+                <w:rFonts w:ascii="Asap" w:hAnsi="Asap"/>
+              </w:rPr>
+            </w:pPr>
+            <w:r>
+              <w:rPr>
+                <w:rFonts w:ascii="Asap" w:hAnsi="Asap"/>
+              </w:rPr>
+              <w:t>Technologies used:</w:t>
+            </w:r>
+          </w:p>
+          <w:p>
+            <w:pPr>
+              <w:ind w:left="300"/>
+              <w:rPr>
+                <w:rFonts w:ascii="Asap" w:hAnsi="Asap"/>
+                <w:szCs w:val="26"/>
+              </w:rPr>
+            </w:pPr>
+            <w:r>
+              <w:rPr>
+                <w:rFonts w:ascii="Asap" w:hAnsi="Asap"/>
+                <w:szCs w:val="26"/>
+              </w:rPr>
+              <w:t>J</w:t>
+            </w:r>
+            <w:r>
+              <w:rPr>
+                <w:rFonts w:ascii="Asap" w:hAnsi="Asap"/>
+                <w:szCs w:val="26"/>
+              </w:rPr>
+              <w:t>ava</w:t>
+            </w:r>
+            <w:r>
+              <w:rPr>
+                <w:rFonts w:ascii="Asap" w:hAnsi="Asap"/>
+                <w:szCs w:val="26"/>
+              </w:rPr>
+              <w:t xml:space="preserve">, </w:t>
+            </w:r>
+            <w:r>
+              <w:rPr>
+                <w:rFonts w:ascii="Asap" w:hAnsi="Asap"/>
+                <w:szCs w:val="26"/>
+              </w:rPr>
+              <w:t>Andro</w:t>
+            </w:r>
+            <w:r>
+              <w:rPr>
+                <w:rFonts w:ascii="Asap" w:hAnsi="Asap"/>
+                <w:szCs w:val="26"/>
+              </w:rPr>
+              <w:t xml:space="preserve">id Studio, </w:t>
+            </w:r>
+            <w:r>
+              <w:rPr>
+                <w:rFonts w:ascii="Asap" w:hAnsi="Asap"/>
+                <w:szCs w:val="26"/>
+              </w:rPr>
+              <w:t xml:space="preserve">Firebase </w:t>
+            </w:r>
+          </w:p>
+          <w:p>
+            <w:pPr>
+              <w:ind w:left="250"/>
+              <w:rPr>
+                <w:rFonts w:ascii="Asap" w:hAnsi="Asap"/>
+                <w:b/>
+                <w:szCs w:val="26"/>
+              </w:rPr>
+            </w:pPr>
+          </w:p>
+          <w:p>
+            <w:pPr>
+              <w:tabs>
+                <w:tab w:val="left" w:pos="360"/>
+              </w:tabs>
+              <w:ind w:left="250"/>
+              <w:rPr>
+                <w:rFonts w:ascii="Asap" w:hAnsi="Asap"/>
+                <w:szCs w:val="26"/>
+              </w:rPr>
+            </w:pPr>
+            <w:r>
+              <w:rPr>
+                <w:rFonts w:ascii="Asap" w:hAnsi="Asap"/>
+                <w:b/>
+                <w:szCs w:val="26"/>
+              </w:rPr>
+              <w:t xml:space="preserve">LiveWell  </w:t>
+            </w:r>
+            <w:r>
+              <w:rPr>
+                <w:rFonts w:ascii="Asap" w:hAnsi="Asap"/>
+                <w:szCs w:val="26"/>
+              </w:rPr>
+              <w:t>|</w:t>
+            </w:r>
+            <w:r>
+              <w:rPr>
+                <w:rFonts w:ascii="Asap" w:hAnsi="Asap"/>
+                <w:b/>
+                <w:szCs w:val="26"/>
+              </w:rPr>
+              <w:t xml:space="preserve">  </w:t>
+            </w:r>
+            <w:r>
+              <w:rPr>
+                <w:rFonts w:ascii="Asap" w:hAnsi="Asap"/>
+                <w:szCs w:val="26"/>
+              </w:rPr>
+              <w:t>Group</w:t>
+            </w:r>
+          </w:p>
+          <w:p>
+            <w:pPr>
+              <w:tabs>
+                <w:tab w:val="left" w:pos="360"/>
+              </w:tabs>
+              <w:ind w:left="250"/>
+              <w:rPr>
+                <w:rFonts w:ascii="Asap" w:hAnsi="Asap"/>
+                <w:b/>
+                <w:sz w:val="4"/>
+                <w:szCs w:val="4"/>
+              </w:rPr>
+            </w:pPr>
           </w:p>
           <w:p>
             <w:pPr>
@@ -1139,7 +1753,7 @@
                 <w:ilvl w:val="1"/>
                 <w:numId w:val="15"/>
               </w:numPr>
-              <w:ind w:left="410"/>
+              <w:ind w:left="610"/>
               <w:rPr>
                 <w:rFonts w:ascii="Asap" w:hAnsi="Asap"/>
                 <w:b/>
@@ -1151,45 +1765,42 @@
                 <w:rFonts w:ascii="Asap" w:hAnsi="Asap"/>
                 <w:szCs w:val="26"/>
               </w:rPr>
-              <w:t>Android application using Firebase storage which shows users dynamic, curated men’s fashion pieces which is searchable. Currently working on an algorithm for giving item suggestions to users based on history</w:t>
-            </w:r>
-          </w:p>
-          <w:p>
-            <w:pPr>
-              <w:pStyle w:val="ListParagraph"/>
-              <w:ind w:left="410"/>
-              <w:rPr>
-                <w:rFonts w:ascii="Asap" w:hAnsi="Asap"/>
-                <w:b/>
-                <w:szCs w:val="26"/>
-              </w:rPr>
-            </w:pPr>
-          </w:p>
-          <w:p>
-            <w:pPr>
-              <w:tabs>
-                <w:tab w:val="left" w:pos="360"/>
-              </w:tabs>
-              <w:rPr>
-                <w:rFonts w:ascii="Asap" w:hAnsi="Asap"/>
-                <w:b/>
-                <w:szCs w:val="26"/>
-              </w:rPr>
-            </w:pPr>
-            <w:r>
-              <w:rPr>
-                <w:rFonts w:ascii="Asap" w:hAnsi="Asap"/>
-                <w:b/>
-                <w:szCs w:val="26"/>
-              </w:rPr>
-              <w:t xml:space="preserve">LiveWell  |  </w:t>
-            </w:r>
-            <w:r>
-              <w:rPr>
-                <w:rFonts w:ascii="Asap" w:hAnsi="Asap"/>
-                <w:szCs w:val="26"/>
-              </w:rPr>
-              <w:t>Group  |  github.com/ethwillz/LiveWell</w:t>
+              <w:t xml:space="preserve">Mobile application </w:t>
+            </w:r>
+            <w:r>
+              <w:rPr>
+                <w:rFonts w:ascii="Asap" w:hAnsi="Asap"/>
+                <w:szCs w:val="26"/>
+              </w:rPr>
+              <w:t>offering a solution to</w:t>
+            </w:r>
+            <w:r>
+              <w:rPr>
+                <w:rFonts w:ascii="Asap" w:hAnsi="Asap"/>
+                <w:szCs w:val="26"/>
+              </w:rPr>
+              <w:t xml:space="preserve"> common</w:t>
+            </w:r>
+            <w:r>
+              <w:rPr>
+                <w:rFonts w:ascii="Asap" w:hAnsi="Asap"/>
+                <w:szCs w:val="26"/>
+              </w:rPr>
+              <w:t xml:space="preserve"> tenant-landlord inefficiencies such as rent</w:t>
+            </w:r>
+            <w:r>
+              <w:rPr>
+                <w:rFonts w:ascii="Asap" w:hAnsi="Asap"/>
+                <w:szCs w:val="26"/>
+              </w:rPr>
+              <w:t xml:space="preserve"> payment</w:t>
+            </w:r>
+            <w:r>
+              <w:rPr>
+                <w:rFonts w:ascii="Asap" w:hAnsi="Asap"/>
+                <w:szCs w:val="26"/>
+              </w:rPr>
+              <w:t xml:space="preserve"> and fines</w:t>
             </w:r>
           </w:p>
           <w:p>
@@ -1199,7 +1810,7 @@
                 <w:ilvl w:val="1"/>
                 <w:numId w:val="15"/>
               </w:numPr>
-              <w:ind w:left="410"/>
+              <w:ind w:left="610"/>
               <w:rPr>
                 <w:rFonts w:ascii="Asap" w:hAnsi="Asap"/>
                 <w:b/>
@@ -1211,139 +1822,362 @@
                 <w:rFonts w:ascii="Asap" w:hAnsi="Asap"/>
                 <w:szCs w:val="26"/>
               </w:rPr>
-              <w:t>Computer Science 309 project (awarded top 12 project and personally received top code contributor for the class) built using the Xamarin framework for building cross-platform mobile applications</w:t>
-            </w:r>
-          </w:p>
-          <w:p>
-            <w:pPr>
-              <w:pStyle w:val="ListParagraph"/>
-              <w:numPr>
-                <w:ilvl w:val="1"/>
-                <w:numId w:val="15"/>
-              </w:numPr>
-              <w:ind w:left="410"/>
+              <w:t xml:space="preserve">Earned top 12 project (&gt;50 </w:t>
+            </w:r>
+            <w:r>
+              <w:rPr>
+                <w:rFonts w:ascii="Asap" w:hAnsi="Asap"/>
+                <w:szCs w:val="26"/>
+              </w:rPr>
+              <w:t>projects</w:t>
+            </w:r>
+            <w:r>
+              <w:rPr>
+                <w:rFonts w:ascii="Asap" w:hAnsi="Asap"/>
+                <w:szCs w:val="26"/>
+              </w:rPr>
+              <w:t xml:space="preserve"> in class</w:t>
+            </w:r>
+            <w:r>
+              <w:rPr>
+                <w:rFonts w:ascii="Asap" w:hAnsi="Asap"/>
+                <w:szCs w:val="26"/>
+              </w:rPr>
+              <w:t>), personally earn</w:t>
+            </w:r>
+            <w:r>
+              <w:rPr>
+                <w:rFonts w:ascii="Asap" w:hAnsi="Asap"/>
+                <w:szCs w:val="26"/>
+              </w:rPr>
+              <w:t>ed top code contributor</w:t>
+            </w:r>
+          </w:p>
+          <w:p>
+            <w:pPr>
               <w:rPr>
                 <w:rFonts w:ascii="Asap" w:hAnsi="Asap"/>
                 <w:b/>
-                <w:szCs w:val="26"/>
-              </w:rPr>
-            </w:pPr>
-            <w:r>
-              <w:rPr>
-                <w:rFonts w:ascii="Asap" w:hAnsi="Asap"/>
-                <w:szCs w:val="26"/>
-              </w:rPr>
-              <w:t>Aims to make the management and everyday life of rental properties easier.</w:t>
-            </w:r>
+                <w:sz w:val="8"/>
+                <w:szCs w:val="8"/>
+              </w:rPr>
+            </w:pPr>
+          </w:p>
+          <w:p>
+            <w:pPr>
+              <w:ind w:left="300"/>
+              <w:rPr>
+                <w:rFonts w:ascii="Asap" w:hAnsi="Asap"/>
+                <w:szCs w:val="26"/>
+              </w:rPr>
+            </w:pPr>
+            <w:r>
+              <w:rPr>
+                <w:rFonts w:ascii="Asap" w:hAnsi="Asap"/>
+                <w:szCs w:val="26"/>
+              </w:rPr>
+              <w:t>Technologies use</w:t>
+            </w:r>
+            <w:r>
+              <w:rPr>
+                <w:rFonts w:ascii="Asap" w:hAnsi="Asap"/>
+                <w:szCs w:val="26"/>
+              </w:rPr>
+              <w:t>d</w:t>
+            </w:r>
+            <w:r>
+              <w:rPr>
+                <w:rFonts w:ascii="Asap" w:hAnsi="Asap"/>
+                <w:szCs w:val="26"/>
+              </w:rPr>
+              <w:t>:</w:t>
+            </w:r>
+          </w:p>
+          <w:p>
+            <w:pPr>
+              <w:ind w:left="300"/>
+              <w:rPr>
+                <w:rFonts w:ascii="Asap" w:hAnsi="Asap"/>
+                <w:b/>
+                <w:szCs w:val="26"/>
+              </w:rPr>
+            </w:pPr>
+            <w:r>
+              <w:rPr>
+                <w:rFonts w:ascii="Asap" w:hAnsi="Asap"/>
+                <w:szCs w:val="26"/>
+              </w:rPr>
+              <w:t>Xamarin (C#), PHP, and MySQL</w:t>
+            </w:r>
+          </w:p>
+          <w:p>
+            <w:pPr>
+              <w:ind w:left="1440"/>
+              <w:rPr>
+                <w:rFonts w:ascii="Californian FB" w:hAnsi="Californian FB"/>
+                <w:szCs w:val="26"/>
+              </w:rPr>
+            </w:pPr>
+          </w:p>
+          <w:p>
+            <w:pPr>
+              <w:spacing w:line="276" w:lineRule="auto"/>
+              <w:ind w:left="250"/>
+              <w:rPr>
+                <w:rFonts w:ascii="Fira Sans Medium" w:hAnsi="Fira Sans Medium"/>
+                <w:b/>
+                <w:sz w:val="40"/>
+                <w:szCs w:val="26"/>
+              </w:rPr>
+            </w:pPr>
+            <w:r>
+              <w:rPr>
+                <w:rFonts w:ascii="Fira Sans Medium" w:hAnsi="Fira Sans Medium"/>
+                <w:b/>
+                <w:sz w:val="40"/>
+                <w:szCs w:val="26"/>
+              </w:rPr>
+              <w:t>Skills and Platforms</w:t>
+            </w:r>
+          </w:p>
+          <w:p>
+            <w:pPr>
+              <w:ind w:left="250"/>
+              <w:rPr>
+                <w:rFonts w:ascii="Asap" w:hAnsi="Asap"/>
+                <w:szCs w:val="26"/>
+              </w:rPr>
+            </w:pPr>
+            <w:r>
+              <w:rPr>
+                <w:rFonts w:ascii="Asap" w:hAnsi="Asap"/>
+                <w:b/>
+                <w:szCs w:val="26"/>
+              </w:rPr>
+              <w:t>Languages/ Frameworks</w:t>
+            </w:r>
+            <w:r>
+              <w:rPr>
+                <w:rFonts w:ascii="Asap" w:hAnsi="Asap"/>
+                <w:b/>
+                <w:szCs w:val="26"/>
+              </w:rPr>
+              <w:t xml:space="preserve">: </w:t>
+            </w:r>
+            <w:r>
+              <w:rPr>
+                <w:rFonts w:ascii="Asap" w:hAnsi="Asap"/>
+                <w:szCs w:val="26"/>
+              </w:rPr>
+              <w:t>Java, JavaS</w:t>
+            </w:r>
+            <w:r>
+              <w:rPr>
+                <w:rFonts w:ascii="Asap" w:hAnsi="Asap"/>
+                <w:szCs w:val="26"/>
+              </w:rPr>
+              <w:t>cript, C#, C/C++, Pyt</w:t>
+            </w:r>
+            <w:r>
+              <w:rPr>
+                <w:rFonts w:ascii="Asap" w:hAnsi="Asap"/>
+                <w:szCs w:val="26"/>
+              </w:rPr>
+              <w:t>hon, Android, Xamarin, SQL, Knockout</w:t>
+            </w:r>
+            <w:r>
+              <w:rPr>
+                <w:rFonts w:ascii="Asap" w:hAnsi="Asap"/>
+                <w:szCs w:val="26"/>
+              </w:rPr>
+              <w:t>, J</w:t>
+            </w:r>
+            <w:r>
+              <w:rPr>
+                <w:rFonts w:ascii="Asap" w:hAnsi="Asap"/>
+                <w:szCs w:val="26"/>
+              </w:rPr>
+              <w:t>Q</w:t>
+            </w:r>
+            <w:r>
+              <w:rPr>
+                <w:rFonts w:ascii="Asap" w:hAnsi="Asap"/>
+                <w:szCs w:val="26"/>
+              </w:rPr>
+              <w:t>uery</w:t>
+            </w:r>
+            <w:r>
+              <w:rPr>
+                <w:rFonts w:ascii="Asap" w:hAnsi="Asap"/>
+                <w:szCs w:val="26"/>
+              </w:rPr>
+              <w:t>, Sass</w:t>
+            </w:r>
+          </w:p>
+          <w:p>
+            <w:pPr>
+              <w:ind w:left="250"/>
+              <w:rPr>
+                <w:rFonts w:ascii="Asap" w:hAnsi="Asap"/>
+                <w:szCs w:val="26"/>
+              </w:rPr>
+            </w:pPr>
+          </w:p>
+          <w:p>
+            <w:pPr>
+              <w:ind w:left="250"/>
+              <w:rPr>
+                <w:rFonts w:ascii="Asap" w:hAnsi="Asap"/>
+                <w:szCs w:val="26"/>
+              </w:rPr>
+            </w:pPr>
+            <w:r>
+              <w:rPr>
+                <w:rFonts w:ascii="Asap" w:hAnsi="Asap"/>
+                <w:b/>
+                <w:szCs w:val="26"/>
+              </w:rPr>
+              <w:t>Tools</w:t>
+            </w:r>
+            <w:r>
+              <w:rPr>
+                <w:rFonts w:ascii="Asap" w:hAnsi="Asap"/>
+                <w:b/>
+                <w:szCs w:val="26"/>
+              </w:rPr>
+              <w:t>:</w:t>
+            </w:r>
+            <w:r>
+              <w:rPr>
+                <w:rFonts w:ascii="Asap" w:hAnsi="Asap"/>
+                <w:szCs w:val="26"/>
+              </w:rPr>
+              <w:t xml:space="preserve"> Firebase,</w:t>
+            </w:r>
+            <w:r>
+              <w:rPr>
+                <w:rFonts w:ascii="Asap" w:hAnsi="Asap"/>
+                <w:szCs w:val="26"/>
+              </w:rPr>
+              <w:t xml:space="preserve"> w</w:t>
+            </w:r>
+            <w:r>
+              <w:rPr>
+                <w:rFonts w:ascii="Asap" w:hAnsi="Asap"/>
+                <w:szCs w:val="26"/>
+              </w:rPr>
+              <w:t>ebpack,</w:t>
+            </w:r>
+            <w:r>
+              <w:rPr>
+                <w:rFonts w:ascii="Asap" w:hAnsi="Asap"/>
+                <w:szCs w:val="26"/>
+              </w:rPr>
+              <w:t xml:space="preserve"> </w:t>
+            </w:r>
+            <w:r>
+              <w:rPr>
+                <w:rFonts w:ascii="Asap" w:hAnsi="Asap"/>
+                <w:szCs w:val="26"/>
+              </w:rPr>
+              <w:t>Linq</w:t>
+            </w:r>
+            <w:r>
+              <w:rPr>
+                <w:rFonts w:ascii="Asap" w:hAnsi="Asap"/>
+                <w:szCs w:val="26"/>
+              </w:rPr>
+              <w:t xml:space="preserve">, GitLab, Entity Framework, </w:t>
+            </w:r>
+            <w:r>
+              <w:rPr>
+                <w:rFonts w:ascii="Asap" w:hAnsi="Asap"/>
+                <w:szCs w:val="26"/>
+              </w:rPr>
+              <w:t>IntelliJ</w:t>
+            </w:r>
+            <w:r>
+              <w:rPr>
+                <w:rFonts w:ascii="Asap" w:hAnsi="Asap"/>
+                <w:szCs w:val="26"/>
+              </w:rPr>
+              <w:t>, Visual Stud</w:t>
+            </w:r>
+            <w:r>
+              <w:rPr>
+                <w:rFonts w:ascii="Asap" w:hAnsi="Asap"/>
+                <w:szCs w:val="26"/>
+              </w:rPr>
+              <w:t>i</w:t>
+            </w:r>
+            <w:r>
+              <w:rPr>
+                <w:rFonts w:ascii="Asap" w:hAnsi="Asap"/>
+                <w:szCs w:val="26"/>
+              </w:rPr>
+              <w:t>o, Git</w:t>
+            </w:r>
+          </w:p>
+        </w:tc>
+      </w:tr>
+      <w:tr>
+        <w:trPr>
+          <w:trHeight w:val="491"/>
+        </w:trPr>
+        <w:tc>
+          <w:tcPr>
+            <w:tcW w:w="5445" w:type="dxa"/>
+            <w:tcBorders>
+              <w:top w:val="nil"/>
+              <w:left w:val="nil"/>
+              <w:bottom w:val="nil"/>
+              <w:right w:val="nil"/>
+            </w:tcBorders>
+          </w:tcPr>
+          <w:p>
+            <w:pPr>
+              <w:spacing w:line="276" w:lineRule="auto"/>
+              <w:rPr>
+                <w:rFonts w:ascii="Fira Sans Medium" w:hAnsi="Fira Sans Medium"/>
+                <w:b/>
+                <w:sz w:val="40"/>
+                <w:szCs w:val="26"/>
+              </w:rPr>
+            </w:pPr>
+          </w:p>
+        </w:tc>
+        <w:tc>
+          <w:tcPr>
+            <w:tcW w:w="6435" w:type="dxa"/>
+            <w:tcBorders>
+              <w:top w:val="nil"/>
+              <w:left w:val="nil"/>
+              <w:bottom w:val="nil"/>
+              <w:right w:val="nil"/>
+            </w:tcBorders>
+          </w:tcPr>
+          <w:p>
+            <w:pPr>
+              <w:spacing w:line="276" w:lineRule="auto"/>
+              <w:ind w:left="250"/>
+              <w:rPr>
+                <w:rFonts w:ascii="Fira Sans Medium" w:hAnsi="Fira Sans Medium"/>
+                <w:b/>
+                <w:sz w:val="40"/>
+                <w:szCs w:val="26"/>
+              </w:rPr>
+            </w:pPr>
           </w:p>
         </w:tc>
       </w:tr>
     </w:tbl>
     <w:p>
       <w:pPr>
-        <w:contextualSpacing/>
         <w:rPr>
           <w:rFonts w:ascii="Californian FB" w:hAnsi="Californian FB"/>
-          <w:sz w:val="20"/>
-          <w:szCs w:val="26"/>
+          <w:sz w:val="2"/>
         </w:rPr>
       </w:pPr>
-      <w:r>
-        <w:rPr>
-          <w:rFonts w:ascii="Californian FB" w:hAnsi="Californian FB"/>
-          <w:sz w:val="20"/>
-          <w:szCs w:val="26"/>
-        </w:rPr>
-        <w:tab/>
-      </w:r>
-      <w:r>
-        <w:rPr>
-          <w:rFonts w:ascii="Californian FB" w:hAnsi="Californian FB"/>
-          <w:sz w:val="20"/>
-          <w:szCs w:val="26"/>
-        </w:rPr>
-        <w:tab/>
-      </w:r>
-      <w:r>
-        <w:rPr>
-          <w:rFonts w:ascii="Californian FB" w:hAnsi="Californian FB"/>
-          <w:sz w:val="20"/>
-          <w:szCs w:val="26"/>
-        </w:rPr>
-        <w:tab/>
-      </w:r>
-      <w:r>
-        <w:rPr>
-          <w:rFonts w:ascii="Californian FB" w:hAnsi="Californian FB"/>
-          <w:sz w:val="20"/>
-          <w:szCs w:val="26"/>
-        </w:rPr>
-        <w:tab/>
-      </w:r>
-      <w:r>
-        <w:rPr>
-          <w:rFonts w:ascii="Californian FB" w:hAnsi="Californian FB"/>
-          <w:sz w:val="20"/>
-          <w:szCs w:val="26"/>
-        </w:rPr>
-        <w:tab/>
-      </w:r>
-      <w:r>
-        <w:rPr>
-          <w:rFonts w:ascii="Californian FB" w:hAnsi="Californian FB"/>
-          <w:sz w:val="20"/>
-          <w:szCs w:val="26"/>
-        </w:rPr>
-        <w:tab/>
-      </w:r>
-      <w:r>
-        <w:rPr>
-          <w:rFonts w:ascii="Californian FB" w:hAnsi="Californian FB"/>
-          <w:sz w:val="20"/>
-          <w:szCs w:val="26"/>
-        </w:rPr>
-        <w:tab/>
-      </w:r>
-      <w:r>
-        <w:rPr>
-          <w:rFonts w:ascii="Californian FB" w:hAnsi="Californian FB"/>
-          <w:sz w:val="20"/>
-          <w:szCs w:val="26"/>
-        </w:rPr>
-        <w:tab/>
-      </w:r>
-      <w:r>
-        <w:rPr>
-          <w:rFonts w:ascii="Californian FB" w:hAnsi="Californian FB"/>
-          <w:sz w:val="20"/>
-          <w:szCs w:val="26"/>
-        </w:rPr>
-        <w:tab/>
-      </w:r>
-      <w:r>
-        <w:rPr>
-          <w:rFonts w:ascii="Californian FB" w:hAnsi="Californian FB"/>
-          <w:sz w:val="20"/>
-          <w:szCs w:val="26"/>
-        </w:rPr>
-        <w:t xml:space="preserve">                          </w:t>
-      </w:r>
-      <w:r>
-        <w:rPr>
-          <w:rFonts w:ascii="Californian FB" w:hAnsi="Californian FB"/>
-          <w:sz w:val="20"/>
-          <w:szCs w:val="26"/>
-        </w:rPr>
-        <w:t xml:space="preserve">              </w:t>
-      </w:r>
-      <w:r>
-        <w:rPr>
-          <w:rFonts w:ascii="Californian FB" w:hAnsi="Californian FB"/>
-          <w:sz w:val="20"/>
-          <w:szCs w:val="26"/>
-        </w:rPr>
-        <w:t xml:space="preserve">    </w:t>
-      </w:r>
     </w:p>
     <w:sectPr>
       <w:pgSz w:w="12240" w:h="15840"/>
@@ -2149,6 +2983,119 @@
     </w:lvl>
   </w:abstractNum>
   <w:abstractNum w:abstractNumId="7" w15:restartNumberingAfterBreak="0">
+    <w:nsid w:val="3BC35543"/>
+    <w:multiLevelType w:val="hybridMultilevel"/>
+    <w:tmpl w:val="6B422988"/>
+    <w:lvl w:ilvl="0" w:tplc="E500CF16">
+      <w:start w:val="1"/>
+      <w:numFmt w:val="bullet"/>
+      <w:lvlText w:val=""/>
+      <w:lvlJc w:val="left"/>
+      <w:pPr>
+        <w:ind w:left="720" w:hanging="360"/>
+      </w:pPr>
+      <w:rPr>
+        <w:rFonts w:ascii="Symbol" w:hAnsi="Symbol" w:hint="default"/>
+      </w:rPr>
+    </w:lvl>
+    <w:lvl w:ilvl="1" w:tplc="04090003" w:tentative="1">
+      <w:start w:val="1"/>
+      <w:numFmt w:val="bullet"/>
+      <w:lvlText w:val="o"/>
+      <w:lvlJc w:val="left"/>
+      <w:pPr>
+        <w:ind w:left="1440" w:hanging="360"/>
+      </w:pPr>
+      <w:rPr>
+        <w:rFonts w:ascii="Courier New" w:hAnsi="Courier New" w:cs="Courier New" w:hint="default"/>
+      </w:rPr>
+    </w:lvl>
+    <w:lvl w:ilvl="2" w:tplc="04090005" w:tentative="1">
+      <w:start w:val="1"/>
+      <w:numFmt w:val="bullet"/>
+      <w:lvlText w:val=""/>
+      <w:lvlJc w:val="left"/>
+      <w:pPr>
+        <w:ind w:left="2160" w:hanging="360"/>
+      </w:pPr>
+      <w:rPr>
+        <w:rFonts w:ascii="Wingdings" w:hAnsi="Wingdings" w:hint="default"/>
+      </w:rPr>
+    </w:lvl>
+    <w:lvl w:ilvl="3" w:tplc="04090001" w:tentative="1">
+      <w:start w:val="1"/>
+      <w:numFmt w:val="bullet"/>
+      <w:lvlText w:val=""/>
+      <w:lvlJc w:val="left"/>
+      <w:pPr>
+        <w:ind w:left="2880" w:hanging="360"/>
+      </w:pPr>
+      <w:rPr>
+        <w:rFonts w:ascii="Symbol" w:hAnsi="Symbol" w:hint="default"/>
+      </w:rPr>
+    </w:lvl>
+    <w:lvl w:ilvl="4" w:tplc="04090003" w:tentative="1">
+      <w:start w:val="1"/>
+      <w:numFmt w:val="bullet"/>
+      <w:lvlText w:val="o"/>
+      <w:lvlJc w:val="left"/>
+      <w:pPr>
+        <w:ind w:left="3600" w:hanging="360"/>
+      </w:pPr>
+      <w:rPr>
+        <w:rFonts w:ascii="Courier New" w:hAnsi="Courier New" w:cs="Courier New" w:hint="default"/>
+      </w:rPr>
+    </w:lvl>
+    <w:lvl w:ilvl="5" w:tplc="04090005" w:tentative="1">
+      <w:start w:val="1"/>
+      <w:numFmt w:val="bullet"/>
+      <w:lvlText w:val=""/>
+      <w:lvlJc w:val="left"/>
+      <w:pPr>
+        <w:ind w:left="4320" w:hanging="360"/>
+      </w:pPr>
+      <w:rPr>
+        <w:rFonts w:ascii="Wingdings" w:hAnsi="Wingdings" w:hint="default"/>
+      </w:rPr>
+    </w:lvl>
+    <w:lvl w:ilvl="6" w:tplc="04090001" w:tentative="1">
+      <w:start w:val="1"/>
+      <w:numFmt w:val="bullet"/>
+      <w:lvlText w:val=""/>
+      <w:lvlJc w:val="left"/>
+      <w:pPr>
+        <w:ind w:left="5040" w:hanging="360"/>
+      </w:pPr>
+      <w:rPr>
+        <w:rFonts w:ascii="Symbol" w:hAnsi="Symbol" w:hint="default"/>
+      </w:rPr>
+    </w:lvl>
+    <w:lvl w:ilvl="7" w:tplc="04090003" w:tentative="1">
+      <w:start w:val="1"/>
+      <w:numFmt w:val="bullet"/>
+      <w:lvlText w:val="o"/>
+      <w:lvlJc w:val="left"/>
+      <w:pPr>
+        <w:ind w:left="5760" w:hanging="360"/>
+      </w:pPr>
+      <w:rPr>
+        <w:rFonts w:ascii="Courier New" w:hAnsi="Courier New" w:cs="Courier New" w:hint="default"/>
+      </w:rPr>
+    </w:lvl>
+    <w:lvl w:ilvl="8" w:tplc="04090005" w:tentative="1">
+      <w:start w:val="1"/>
+      <w:numFmt w:val="bullet"/>
+      <w:lvlText w:val=""/>
+      <w:lvlJc w:val="left"/>
+      <w:pPr>
+        <w:ind w:left="6480" w:hanging="360"/>
+      </w:pPr>
+      <w:rPr>
+        <w:rFonts w:ascii="Wingdings" w:hAnsi="Wingdings" w:hint="default"/>
+      </w:rPr>
+    </w:lvl>
+  </w:abstractNum>
+  <w:abstractNum w:abstractNumId="8" w15:restartNumberingAfterBreak="0">
     <w:nsid w:val="404E445A"/>
     <w:multiLevelType w:val="hybridMultilevel"/>
     <w:tmpl w:val="59EADD34"/>
@@ -2260,7 +3207,7 @@
       </w:rPr>
     </w:lvl>
   </w:abstractNum>
-  <w:abstractNum w:abstractNumId="8" w15:restartNumberingAfterBreak="0">
+  <w:abstractNum w:abstractNumId="9" w15:restartNumberingAfterBreak="0">
     <w:nsid w:val="510C0786"/>
     <w:multiLevelType w:val="hybridMultilevel"/>
     <w:tmpl w:val="F0F8F658"/>
@@ -2373,7 +3320,7 @@
       </w:rPr>
     </w:lvl>
   </w:abstractNum>
-  <w:abstractNum w:abstractNumId="9" w15:restartNumberingAfterBreak="0">
+  <w:abstractNum w:abstractNumId="10" w15:restartNumberingAfterBreak="0">
     <w:nsid w:val="576E5B07"/>
     <w:multiLevelType w:val="hybridMultilevel"/>
     <w:tmpl w:val="E44616A4"/>
@@ -2486,7 +3433,7 @@
       </w:rPr>
     </w:lvl>
   </w:abstractNum>
-  <w:abstractNum w:abstractNumId="10" w15:restartNumberingAfterBreak="0">
+  <w:abstractNum w:abstractNumId="11" w15:restartNumberingAfterBreak="0">
     <w:nsid w:val="5CA55FFD"/>
     <w:multiLevelType w:val="hybridMultilevel"/>
     <w:tmpl w:val="4AF2BE14"/>
@@ -2599,7 +3546,7 @@
       </w:rPr>
     </w:lvl>
   </w:abstractNum>
-  <w:abstractNum w:abstractNumId="11" w15:restartNumberingAfterBreak="0">
+  <w:abstractNum w:abstractNumId="12" w15:restartNumberingAfterBreak="0">
     <w:nsid w:val="6BF450A7"/>
     <w:multiLevelType w:val="hybridMultilevel"/>
     <w:tmpl w:val="395CD7C0"/>
@@ -2712,7 +3659,7 @@
       </w:rPr>
     </w:lvl>
   </w:abstractNum>
-  <w:abstractNum w:abstractNumId="12" w15:restartNumberingAfterBreak="0">
+  <w:abstractNum w:abstractNumId="13" w15:restartNumberingAfterBreak="0">
     <w:nsid w:val="77D74988"/>
     <w:multiLevelType w:val="hybridMultilevel"/>
     <w:tmpl w:val="7A3A9CEC"/>
@@ -2825,7 +3772,7 @@
       </w:rPr>
     </w:lvl>
   </w:abstractNum>
-  <w:abstractNum w:abstractNumId="13" w15:restartNumberingAfterBreak="0">
+  <w:abstractNum w:abstractNumId="14" w15:restartNumberingAfterBreak="0">
     <w:nsid w:val="78495328"/>
     <w:multiLevelType w:val="hybridMultilevel"/>
     <w:tmpl w:val="F19454B2"/>
@@ -2938,7 +3885,7 @@
       </w:rPr>
     </w:lvl>
   </w:abstractNum>
-  <w:abstractNum w:abstractNumId="14" w15:restartNumberingAfterBreak="0">
+  <w:abstractNum w:abstractNumId="15" w15:restartNumberingAfterBreak="0">
     <w:nsid w:val="7B3A2D4B"/>
     <w:multiLevelType w:val="hybridMultilevel"/>
     <w:tmpl w:val="C3AEA632"/>
@@ -3051,7 +3998,7 @@
       </w:rPr>
     </w:lvl>
   </w:abstractNum>
-  <w:abstractNum w:abstractNumId="15" w15:restartNumberingAfterBreak="0">
+  <w:abstractNum w:abstractNumId="16" w15:restartNumberingAfterBreak="0">
     <w:nsid w:val="7E990EED"/>
     <w:multiLevelType w:val="hybridMultilevel"/>
     <w:tmpl w:val="8C4EEDD8"/>
@@ -3165,13 +4112,13 @@
     </w:lvl>
   </w:abstractNum>
   <w:num w:numId="1">
-    <w:abstractNumId w:val="12"/>
+    <w:abstractNumId w:val="13"/>
   </w:num>
   <w:num w:numId="2">
     <w:abstractNumId w:val="0"/>
   </w:num>
   <w:num w:numId="3">
-    <w:abstractNumId w:val="15"/>
+    <w:abstractNumId w:val="16"/>
   </w:num>
   <w:num w:numId="4">
     <w:abstractNumId w:val="6"/>
@@ -3183,34 +4130,37 @@
     <w:abstractNumId w:val="2"/>
   </w:num>
   <w:num w:numId="7">
-    <w:abstractNumId w:val="10"/>
+    <w:abstractNumId w:val="11"/>
   </w:num>
   <w:num w:numId="8">
     <w:abstractNumId w:val="1"/>
   </w:num>
   <w:num w:numId="9">
-    <w:abstractNumId w:val="13"/>
+    <w:abstractNumId w:val="14"/>
   </w:num>
   <w:num w:numId="10">
     <w:abstractNumId w:val="3"/>
   </w:num>
   <w:num w:numId="11">
-    <w:abstractNumId w:val="11"/>
+    <w:abstractNumId w:val="12"/>
   </w:num>
   <w:num w:numId="12">
-    <w:abstractNumId w:val="14"/>
+    <w:abstractNumId w:val="15"/>
   </w:num>
   <w:num w:numId="13">
     <w:abstractNumId w:val="4"/>
   </w:num>
   <w:num w:numId="14">
-    <w:abstractNumId w:val="7"/>
+    <w:abstractNumId w:val="8"/>
   </w:num>
   <w:num w:numId="15">
+    <w:abstractNumId w:val="10"/>
+  </w:num>
+  <w:num w:numId="16">
     <w:abstractNumId w:val="9"/>
   </w:num>
-  <w:num w:numId="16">
-    <w:abstractNumId w:val="8"/>
+  <w:num w:numId="17">
+    <w:abstractNumId w:val="7"/>
   </w:num>
 </w:numbering>
 </file>
@@ -3710,6 +4660,28 @@
       </w:tblBorders>
     </w:tblPr>
   </w:style>
+  <w:style w:type="character" w:styleId="Mention">
+    <w:name w:val="Mention"/>
+    <w:basedOn w:val="DefaultParagraphFont"/>
+    <w:uiPriority w:val="99"/>
+    <w:semiHidden/>
+    <w:unhideWhenUsed/>
+    <w:rsid w:val="00612E38"/>
+    <w:rPr>
+      <w:color w:val="2B579A"/>
+      <w:shd w:val="clear" w:color="auto" w:fill="E6E6E6"/>
+    </w:rPr>
+  </w:style>
+  <w:style w:type="character" w:styleId="PlaceholderText">
+    <w:name w:val="Placeholder Text"/>
+    <w:basedOn w:val="DefaultParagraphFont"/>
+    <w:uiPriority w:val="99"/>
+    <w:semiHidden/>
+    <w:rsid w:val="009146AC"/>
+    <w:rPr>
+      <w:color w:val="808080"/>
+    </w:rPr>
+  </w:style>
 </w:styles>
 </file>
 
@@ -3979,7 +4951,7 @@
 </file>
 
 <file path=customXml/itemProps1.xml><?xml version="1.0" encoding="utf-8"?>
-<ds:datastoreItem xmlns:ds="http://schemas.openxmlformats.org/officeDocument/2006/customXml" ds:itemID="{90AA4B3A-E9FF-4880-9969-E5D88A4B3B7F}">
+<ds:datastoreItem xmlns:ds="http://schemas.openxmlformats.org/officeDocument/2006/customXml" ds:itemID="{122E3239-EE53-43FE-88A2-C9B524235851}">
   <ds:schemaRefs>
     <ds:schemaRef ds:uri="http://schemas.openxmlformats.org/officeDocument/2006/bibliography"/>
   </ds:schemaRefs>

</xml_diff>

<commit_message>
Scaled main page for mobile
</commit_message>
<xml_diff>
--- a/public/resume/resume.docx
+++ b/public/resume/resume.docx
@@ -5,171 +5,13 @@
     <w:tbl>
       <w:tblPr>
         <w:tblStyle w:val="TableGrid"/>
-        <w:tblpPr w:leftFromText="180" w:rightFromText="180" w:vertAnchor="page" w:tblpX="-270" w:tblpY="451"/>
-        <w:tblW w:w="12775" w:type="dxa"/>
-        <w:tblBorders>
-          <w:top w:val="none" w:sz="0" w:space="0" w:color="auto"/>
-          <w:left w:val="none" w:sz="0" w:space="0" w:color="auto"/>
-          <w:bottom w:val="none" w:sz="0" w:space="0" w:color="auto"/>
-          <w:right w:val="none" w:sz="0" w:space="0" w:color="auto"/>
-          <w:insideH w:val="none" w:sz="0" w:space="0" w:color="auto"/>
-          <w:insideV w:val="none" w:sz="0" w:space="0" w:color="auto"/>
-        </w:tblBorders>
-        <w:tblLook w:val="04A0" w:firstRow="1" w:lastRow="0" w:firstColumn="1" w:lastColumn="0" w:noHBand="0" w:noVBand="1"/>
-      </w:tblPr>
-      <w:tblGrid>
-        <w:gridCol w:w="7110"/>
-        <w:gridCol w:w="5665"/>
-      </w:tblGrid>
-      <w:tr>
-        <w:tc>
-          <w:tcPr>
-            <w:tcW w:w="7110" w:type="dxa"/>
-          </w:tcPr>
-          <w:p>
-            <w:pPr>
-              <w:contextualSpacing/>
-              <w:rPr>
-                <w:rFonts w:ascii="Fira Sans Medium" w:hAnsi="Fira Sans Medium"/>
-                <w:sz w:val="112"/>
-                <w:szCs w:val="112"/>
-              </w:rPr>
-            </w:pPr>
-            <w:r>
-              <w:rPr>
-                <w:rFonts w:ascii="Fira Sans Medium" w:hAnsi="Fira Sans Medium"/>
-                <w:sz w:val="96"/>
-                <w:szCs w:val="112"/>
-              </w:rPr>
-              <w:t>Ethan</w:t>
-            </w:r>
-            <w:r>
-              <w:rPr>
-                <w:rFonts w:ascii="Fira Sans Medium" w:hAnsi="Fira Sans Medium"/>
-                <w:sz w:val="112"/>
-                <w:szCs w:val="112"/>
-              </w:rPr>
-              <w:t xml:space="preserve"> </w:t>
-            </w:r>
-            <w:r>
-              <w:rPr>
-                <w:rFonts w:ascii="Fira Sans Medium" w:hAnsi="Fira Sans Medium"/>
-                <w:sz w:val="96"/>
-                <w:szCs w:val="112"/>
-              </w:rPr>
-              <w:t>Williams</w:t>
-            </w:r>
-          </w:p>
-        </w:tc>
-        <w:tc>
-          <w:tcPr>
-            <w:tcW w:w="5665" w:type="dxa"/>
-          </w:tcPr>
-          <w:p>
-            <w:pPr>
-              <w:ind w:left="340"/>
-              <w:contextualSpacing/>
-              <w:rPr>
-                <w:rFonts w:ascii="Asap" w:hAnsi="Asap"/>
-                <w:sz w:val="24"/>
-                <w:szCs w:val="24"/>
-              </w:rPr>
-            </w:pPr>
-            <w:r>
-              <w:rPr>
-                <w:rFonts w:ascii="Asap" w:hAnsi="Asap"/>
-                <w:sz w:val="24"/>
-                <w:szCs w:val="24"/>
-              </w:rPr>
-              <w:t>304 Hilltop Rd,</w:t>
-            </w:r>
-            <w:r>
-              <w:rPr>
-                <w:rFonts w:ascii="Asap" w:hAnsi="Asap"/>
-                <w:sz w:val="24"/>
-                <w:szCs w:val="24"/>
-              </w:rPr>
-              <w:t xml:space="preserve"> Ames, Iowa 50014</w:t>
-            </w:r>
-          </w:p>
-          <w:p>
-            <w:pPr>
-              <w:ind w:left="340"/>
-              <w:contextualSpacing/>
-              <w:rPr>
-                <w:rFonts w:ascii="Asap" w:hAnsi="Asap"/>
-                <w:sz w:val="24"/>
-                <w:szCs w:val="24"/>
-              </w:rPr>
-            </w:pPr>
-            <w:r>
-              <w:rPr>
-                <w:rFonts w:ascii="Asap" w:hAnsi="Asap"/>
-                <w:sz w:val="24"/>
-                <w:szCs w:val="24"/>
-              </w:rPr>
-              <w:t xml:space="preserve">319-640-6431 </w:t>
-            </w:r>
-          </w:p>
-          <w:p>
-            <w:pPr>
-              <w:ind w:left="340"/>
-              <w:contextualSpacing/>
-              <w:rPr>
-                <w:rFonts w:ascii="Asap" w:hAnsi="Asap"/>
-                <w:sz w:val="24"/>
-                <w:szCs w:val="24"/>
-              </w:rPr>
-            </w:pPr>
-            <w:r>
-              <w:rPr>
-                <w:rFonts w:ascii="Asap" w:hAnsi="Asap"/>
-                <w:sz w:val="24"/>
-                <w:szCs w:val="24"/>
-              </w:rPr>
-              <w:t>ewwilliams6@gmail.com</w:t>
-            </w:r>
-          </w:p>
-          <w:p>
-            <w:pPr>
-              <w:ind w:left="340"/>
-              <w:contextualSpacing/>
-              <w:rPr>
-                <w:rFonts w:ascii="Californian FB" w:hAnsi="Californian FB"/>
-                <w:sz w:val="24"/>
-                <w:szCs w:val="24"/>
-              </w:rPr>
-            </w:pPr>
-            <w:r>
-              <w:rPr>
-                <w:rFonts w:ascii="Asap" w:hAnsi="Asap"/>
-                <w:sz w:val="24"/>
-                <w:szCs w:val="24"/>
-              </w:rPr>
-              <w:t>ethwillz.com</w:t>
-            </w:r>
-          </w:p>
-        </w:tc>
-      </w:tr>
-    </w:tbl>
-    <w:p>
-      <w:pPr>
-        <w:rPr>
-          <w:rFonts w:ascii="Californian FB" w:hAnsi="Californian FB"/>
-          <w:sz w:val="2"/>
-        </w:rPr>
-      </w:pPr>
-    </w:p>
-    <w:tbl>
-      <w:tblPr>
-        <w:tblStyle w:val="TableGrid"/>
-        <w:tblpPr w:leftFromText="180" w:rightFromText="180" w:vertAnchor="text" w:horzAnchor="margin" w:tblpX="-270" w:tblpY="1581"/>
-        <w:tblW w:w="11880" w:type="dxa"/>
+        <w:tblpPr w:leftFromText="180" w:rightFromText="180" w:vertAnchor="text" w:horzAnchor="margin" w:tblpX="-270" w:tblpY="1501"/>
+        <w:tblW w:w="11790" w:type="dxa"/>
         <w:tblLook w:val="04A0" w:firstRow="1" w:lastRow="0" w:firstColumn="1" w:lastColumn="0" w:noHBand="0" w:noVBand="1"/>
       </w:tblPr>
       <w:tblGrid>
         <w:gridCol w:w="5445"/>
-        <w:gridCol w:w="6435"/>
+        <w:gridCol w:w="6345"/>
       </w:tblGrid>
       <w:tr>
         <w:trPr>
@@ -191,16 +33,16 @@
               <w:rPr>
                 <w:rFonts w:ascii="Fira Sans Medium" w:hAnsi="Fira Sans Medium"/>
                 <w:b/>
-                <w:sz w:val="40"/>
-                <w:szCs w:val="26"/>
+                <w:sz w:val="30"/>
+                <w:szCs w:val="30"/>
               </w:rPr>
             </w:pPr>
             <w:r>
               <w:rPr>
                 <w:rFonts w:ascii="Fira Sans Medium" w:hAnsi="Fira Sans Medium"/>
                 <w:b/>
-                <w:sz w:val="40"/>
-                <w:szCs w:val="26"/>
+                <w:sz w:val="30"/>
+                <w:szCs w:val="30"/>
               </w:rPr>
               <w:t>Education</w:t>
             </w:r>
@@ -251,6 +93,53 @@
               <w:contextualSpacing/>
               <w:rPr>
                 <w:rFonts w:ascii="Asap" w:hAnsi="Asap"/>
+                <w:szCs w:val="26"/>
+              </w:rPr>
+            </w:pPr>
+            <w:r>
+              <w:rPr>
+                <w:rFonts w:ascii="Asap" w:hAnsi="Asap"/>
+                <w:szCs w:val="26"/>
+              </w:rPr>
+              <w:t>Bachelor of Science, Computer Engineering, Economics minor</w:t>
+            </w:r>
+          </w:p>
+          <w:p>
+            <w:pPr>
+              <w:contextualSpacing/>
+              <w:rPr>
+                <w:rFonts w:ascii="Asap" w:hAnsi="Asap"/>
+                <w:szCs w:val="26"/>
+              </w:rPr>
+            </w:pPr>
+            <w:r>
+              <w:rPr>
+                <w:rFonts w:ascii="Asap" w:hAnsi="Asap"/>
+                <w:szCs w:val="26"/>
+              </w:rPr>
+              <w:t>Iowa State Engineering MBA Program</w:t>
+            </w:r>
+          </w:p>
+          <w:p>
+            <w:pPr>
+              <w:rPr>
+                <w:rFonts w:ascii="Asap" w:hAnsi="Asap"/>
+                <w:szCs w:val="26"/>
+              </w:rPr>
+            </w:pPr>
+            <w:r>
+              <w:rPr>
+                <w:rFonts w:ascii="Asap" w:hAnsi="Asap"/>
+                <w:szCs w:val="26"/>
+              </w:rPr>
+              <w:t>GPA: 3.68/4.0</w:t>
+            </w:r>
+          </w:p>
+          <w:p>
+            <w:pPr>
+              <w:contextualSpacing/>
+              <w:rPr>
+                <w:rFonts w:ascii="Asap" w:hAnsi="Asap"/>
                 <w:b/>
                 <w:szCs w:val="26"/>
               </w:rPr>
@@ -262,21 +151,30 @@
               </w:rPr>
               <w:t>Expected Graduation: May 2019</w:t>
             </w:r>
+            <w:r>
+              <w:rPr>
+                <w:rFonts w:ascii="Asap" w:hAnsi="Asap"/>
+                <w:szCs w:val="26"/>
+              </w:rPr>
+              <w:tab/>
+            </w:r>
           </w:p>
           <w:p>
             <w:pPr>
               <w:contextualSpacing/>
               <w:rPr>
                 <w:rFonts w:ascii="Asap" w:hAnsi="Asap"/>
-                <w:szCs w:val="26"/>
-              </w:rPr>
-            </w:pPr>
-            <w:r>
-              <w:rPr>
-                <w:rFonts w:ascii="Asap" w:hAnsi="Asap"/>
-                <w:szCs w:val="26"/>
-              </w:rPr>
-              <w:t>Bachelor of Science, Computer Engineering, Economics minor</w:t>
+                <w:b/>
+                <w:szCs w:val="26"/>
+              </w:rPr>
+            </w:pPr>
+            <w:r>
+              <w:rPr>
+                <w:rFonts w:ascii="Asap" w:hAnsi="Asap"/>
+                <w:b/>
+                <w:szCs w:val="26"/>
+              </w:rPr>
+              <w:t>____________________________________________</w:t>
             </w:r>
           </w:p>
           <w:p>
@@ -284,44 +182,379 @@
               <w:contextualSpacing/>
               <w:rPr>
                 <w:rFonts w:ascii="Asap" w:hAnsi="Asap"/>
-                <w:szCs w:val="26"/>
-              </w:rPr>
-            </w:pPr>
-            <w:r>
-              <w:rPr>
-                <w:rFonts w:ascii="Asap" w:hAnsi="Asap"/>
-                <w:szCs w:val="26"/>
-              </w:rPr>
-              <w:t>Iowa State Engineering MBA Program</w:t>
-            </w:r>
-          </w:p>
-          <w:p>
-            <w:pPr>
-              <w:rPr>
-                <w:rFonts w:ascii="Asap" w:hAnsi="Asap"/>
-                <w:szCs w:val="26"/>
-              </w:rPr>
-            </w:pPr>
-            <w:r>
-              <w:rPr>
-                <w:rFonts w:ascii="Asap" w:hAnsi="Asap"/>
-                <w:szCs w:val="26"/>
-              </w:rPr>
-              <w:t>GPA: 3.68/4.0</w:t>
-            </w:r>
-            <w:r>
-              <w:rPr>
-                <w:rFonts w:ascii="Asap" w:hAnsi="Asap"/>
-                <w:szCs w:val="26"/>
+                <w:b/>
+                <w:sz w:val="16"/>
+                <w:szCs w:val="16"/>
+              </w:rPr>
+            </w:pPr>
+          </w:p>
+          <w:p>
+            <w:pPr>
+              <w:spacing w:line="276" w:lineRule="auto"/>
+              <w:rPr>
+                <w:rFonts w:ascii="Fira Sans Medium" w:hAnsi="Fira Sans Medium"/>
+                <w:b/>
+                <w:sz w:val="30"/>
+                <w:szCs w:val="30"/>
+              </w:rPr>
+            </w:pPr>
+            <w:r>
+              <w:rPr>
+                <w:rFonts w:ascii="Fira Sans Medium" w:hAnsi="Fira Sans Medium"/>
+                <w:b/>
+                <w:sz w:val="30"/>
+                <w:szCs w:val="30"/>
+              </w:rPr>
+              <w:t>Professional Experience</w:t>
+            </w:r>
+          </w:p>
+          <w:p>
+            <w:pPr>
+              <w:rPr>
+                <w:rFonts w:ascii="Asap" w:hAnsi="Asap"/>
+              </w:rPr>
+            </w:pPr>
+            <w:r>
+              <w:rPr>
+                <w:rFonts w:ascii="Asap" w:hAnsi="Asap"/>
+                <w:b/>
+              </w:rPr>
+              <w:t xml:space="preserve">Spreetail </w:t>
+            </w:r>
+            <w:r>
+              <w:rPr>
+                <w:rFonts w:ascii="Asap" w:hAnsi="Asap"/>
+              </w:rPr>
+              <w:t>| Software Engineering Intern</w:t>
+            </w:r>
+            <w:r>
+              <w:rPr>
+                <w:rFonts w:ascii="Asap" w:hAnsi="Asap"/>
               </w:rPr>
               <w:tab/>
-            </w:r>
-          </w:p>
-          <w:p>
-            <w:pPr>
-              <w:rPr>
-                <w:rFonts w:ascii="Californian FB" w:hAnsi="Californian FB"/>
-                <w:szCs w:val="26"/>
+              <w:t xml:space="preserve">     </w:t>
+            </w:r>
+          </w:p>
+          <w:p>
+            <w:pPr>
+              <w:rPr>
+                <w:rFonts w:ascii="Asap" w:hAnsi="Asap"/>
+                <w:sz w:val="4"/>
+                <w:szCs w:val="4"/>
+              </w:rPr>
+            </w:pPr>
+          </w:p>
+          <w:p>
+            <w:pPr>
+              <w:rPr>
+                <w:rFonts w:ascii="Asap" w:hAnsi="Asap"/>
+              </w:rPr>
+            </w:pPr>
+            <w:r>
+              <w:rPr>
+                <w:rFonts w:ascii="Asap" w:hAnsi="Asap"/>
+              </w:rPr>
+              <w:t>May 2017-August 2017</w:t>
+            </w:r>
+          </w:p>
+          <w:p>
+            <w:pPr>
+              <w:rPr>
+                <w:rFonts w:ascii="Asap" w:hAnsi="Asap"/>
+                <w:sz w:val="4"/>
+                <w:szCs w:val="4"/>
+              </w:rPr>
+            </w:pPr>
+          </w:p>
+          <w:p>
+            <w:pPr>
+              <w:pStyle w:val="ListParagraph"/>
+              <w:numPr>
+                <w:ilvl w:val="1"/>
+                <w:numId w:val="11"/>
+              </w:numPr>
+              <w:ind w:left="520"/>
+              <w:rPr>
+                <w:rFonts w:ascii="Asap" w:hAnsi="Asap"/>
+              </w:rPr>
+            </w:pPr>
+            <w:r>
+              <w:rPr>
+                <w:rFonts w:ascii="Asap" w:hAnsi="Asap"/>
+              </w:rPr>
+              <w:t xml:space="preserve">Ensured </w:t>
+            </w:r>
+            <w:r>
+              <w:rPr>
+                <w:rFonts w:ascii="Asap" w:hAnsi="Asap"/>
+              </w:rPr>
+              <w:t>stability while pushing new features, working full</w:t>
+            </w:r>
+            <w:r>
+              <w:rPr>
+                <w:rFonts w:ascii="Asap" w:hAnsi="Asap"/>
+              </w:rPr>
+              <w:t>-stack</w:t>
+            </w:r>
+            <w:r>
+              <w:rPr>
+                <w:rFonts w:ascii="Asap" w:hAnsi="Asap"/>
+              </w:rPr>
+              <w:t xml:space="preserve"> ASP.NET</w:t>
+            </w:r>
+            <w:r>
+              <w:rPr>
+                <w:rFonts w:ascii="Asap" w:hAnsi="Asap"/>
+              </w:rPr>
+              <w:t xml:space="preserve"> alongside</w:t>
+            </w:r>
+            <w:r>
+              <w:rPr>
+                <w:rFonts w:ascii="Asap" w:hAnsi="Asap"/>
+              </w:rPr>
+              <w:t xml:space="preserve"> fulltime developers</w:t>
+            </w:r>
+          </w:p>
+          <w:p>
+            <w:pPr>
+              <w:pStyle w:val="ListParagraph"/>
+              <w:numPr>
+                <w:ilvl w:val="1"/>
+                <w:numId w:val="11"/>
+              </w:numPr>
+              <w:ind w:left="520"/>
+              <w:rPr>
+                <w:rFonts w:ascii="Asap" w:hAnsi="Asap"/>
+              </w:rPr>
+            </w:pPr>
+            <w:r>
+              <w:rPr>
+                <w:rFonts w:ascii="Asap" w:hAnsi="Asap"/>
+              </w:rPr>
+              <w:t>Increased the logistic regression email classifier’s accuracy from approximately 78% to over 85% after taking Stanford course in machine learning</w:t>
+            </w:r>
+          </w:p>
+          <w:p>
+            <w:pPr>
+              <w:pStyle w:val="ListParagraph"/>
+              <w:ind w:left="520"/>
+              <w:rPr>
+                <w:rFonts w:ascii="Asap" w:hAnsi="Asap"/>
+                <w:sz w:val="12"/>
+                <w:szCs w:val="12"/>
+              </w:rPr>
+            </w:pPr>
+          </w:p>
+          <w:p>
+            <w:pPr>
+              <w:ind w:left="160"/>
+              <w:rPr>
+                <w:rFonts w:ascii="Asap" w:hAnsi="Asap"/>
+              </w:rPr>
+            </w:pPr>
+            <w:r>
+              <w:rPr>
+                <w:rFonts w:ascii="Asap" w:hAnsi="Asap"/>
+              </w:rPr>
+              <w:t>Technologies used:</w:t>
+            </w:r>
+          </w:p>
+          <w:p>
+            <w:pPr>
+              <w:ind w:left="160"/>
+              <w:rPr>
+                <w:rFonts w:ascii="Asap" w:hAnsi="Asap"/>
+              </w:rPr>
+            </w:pPr>
+            <w:r>
+              <w:rPr>
+                <w:rFonts w:ascii="Asap" w:hAnsi="Asap"/>
+              </w:rPr>
+              <w:t>C#, JavaScript, Knockout, Python (with sklearn), webpack, Linq</w:t>
+            </w:r>
+            <w:r>
+              <w:rPr>
+                <w:rFonts w:ascii="Asap" w:hAnsi="Asap"/>
+              </w:rPr>
+              <w:t>, SQL, Entity Framework</w:t>
+            </w:r>
+          </w:p>
+          <w:p>
+            <w:pPr>
+              <w:ind w:left="160"/>
+              <w:rPr>
+                <w:rFonts w:ascii="Asap" w:hAnsi="Asap"/>
+              </w:rPr>
+            </w:pPr>
+          </w:p>
+          <w:p>
+            <w:pPr>
+              <w:rPr>
+                <w:rFonts w:ascii="Asap" w:hAnsi="Asap"/>
+              </w:rPr>
+            </w:pPr>
+            <w:r>
+              <w:rPr>
+                <w:rFonts w:ascii="Asap" w:hAnsi="Asap"/>
+                <w:b/>
+              </w:rPr>
+              <w:t xml:space="preserve">Nexteer Automotive </w:t>
+            </w:r>
+            <w:r>
+              <w:rPr>
+                <w:rFonts w:ascii="Asap" w:hAnsi="Asap"/>
+              </w:rPr>
+              <w:t>| Software Engineering Intern</w:t>
+            </w:r>
+            <w:r>
+              <w:rPr>
+                <w:rFonts w:ascii="Asap" w:hAnsi="Asap"/>
+              </w:rPr>
+              <w:tab/>
+              <w:t xml:space="preserve">                   </w:t>
+            </w:r>
+          </w:p>
+          <w:p>
+            <w:pPr>
+              <w:rPr>
+                <w:rFonts w:ascii="Asap" w:hAnsi="Asap"/>
+                <w:sz w:val="4"/>
+                <w:szCs w:val="4"/>
+              </w:rPr>
+            </w:pPr>
+          </w:p>
+          <w:p>
+            <w:pPr>
+              <w:rPr>
+                <w:rFonts w:ascii="Asap" w:hAnsi="Asap"/>
+              </w:rPr>
+            </w:pPr>
+            <w:r>
+              <w:rPr>
+                <w:rFonts w:ascii="Asap" w:hAnsi="Asap"/>
+              </w:rPr>
+              <w:t>May 2016-August 2016</w:t>
+            </w:r>
+          </w:p>
+          <w:p>
+            <w:pPr>
+              <w:rPr>
+                <w:rFonts w:ascii="Asap" w:hAnsi="Asap"/>
+                <w:sz w:val="4"/>
+                <w:szCs w:val="4"/>
+              </w:rPr>
+            </w:pPr>
+          </w:p>
+          <w:p>
+            <w:pPr>
+              <w:pStyle w:val="ListParagraph"/>
+              <w:numPr>
+                <w:ilvl w:val="1"/>
+                <w:numId w:val="11"/>
+              </w:numPr>
+              <w:ind w:left="430" w:hanging="270"/>
+              <w:rPr>
+                <w:rFonts w:ascii="Asap" w:hAnsi="Asap"/>
+              </w:rPr>
+            </w:pPr>
+            <w:r>
+              <w:rPr>
+                <w:rFonts w:ascii="Asap" w:hAnsi="Asap"/>
+              </w:rPr>
+              <w:t>Supported development teams tracking thousands of test cases through creating a WPF management program</w:t>
+            </w:r>
+          </w:p>
+          <w:p>
+            <w:pPr>
+              <w:pStyle w:val="ListParagraph"/>
+              <w:numPr>
+                <w:ilvl w:val="1"/>
+                <w:numId w:val="11"/>
+              </w:numPr>
+              <w:ind w:left="430" w:hanging="270"/>
+              <w:rPr>
+                <w:rFonts w:ascii="Asap" w:hAnsi="Asap"/>
+              </w:rPr>
+            </w:pPr>
+            <w:r>
+              <w:rPr>
+                <w:rFonts w:ascii="Asap" w:hAnsi="Asap"/>
+              </w:rPr>
+              <w:t>Assisted</w:t>
+            </w:r>
+            <w:r>
+              <w:rPr>
+                <w:rFonts w:ascii="Asap" w:hAnsi="Asap"/>
+              </w:rPr>
+              <w:t xml:space="preserve"> the development team </w:t>
+            </w:r>
+            <w:r>
+              <w:rPr>
+                <w:rFonts w:ascii="Asap" w:hAnsi="Asap"/>
+              </w:rPr>
+              <w:t>integrate the company’s software through evaluating a REST API and authoring guidelines on its use</w:t>
+            </w:r>
+          </w:p>
+          <w:p>
+            <w:pPr>
+              <w:pStyle w:val="ListParagraph"/>
+              <w:ind w:left="430"/>
+              <w:rPr>
+                <w:rFonts w:ascii="Asap" w:hAnsi="Asap"/>
+                <w:sz w:val="12"/>
+                <w:szCs w:val="12"/>
+              </w:rPr>
+            </w:pPr>
+          </w:p>
+          <w:p>
+            <w:pPr>
+              <w:ind w:left="160"/>
+              <w:rPr>
+                <w:rFonts w:ascii="Asap" w:hAnsi="Asap"/>
+              </w:rPr>
+            </w:pPr>
+            <w:r>
+              <w:rPr>
+                <w:rFonts w:ascii="Asap" w:hAnsi="Asap"/>
+              </w:rPr>
+              <w:t>Technologies used:</w:t>
+            </w:r>
+          </w:p>
+          <w:p>
+            <w:pPr>
+              <w:ind w:left="160"/>
+              <w:rPr>
+                <w:rFonts w:ascii="Asap" w:hAnsi="Asap"/>
+              </w:rPr>
+            </w:pPr>
+            <w:r>
+              <w:rPr>
+                <w:rFonts w:ascii="Asap" w:hAnsi="Asap"/>
+              </w:rPr>
+              <w:t>C#, Java, C++, SQL</w:t>
+            </w:r>
+          </w:p>
+          <w:p>
+            <w:pPr>
+              <w:rPr>
+                <w:rFonts w:ascii="Asap" w:hAnsi="Asap"/>
+                <w:b/>
+              </w:rPr>
+            </w:pPr>
+            <w:r>
+              <w:rPr>
+                <w:rFonts w:ascii="Asap" w:hAnsi="Asap"/>
+                <w:b/>
+              </w:rPr>
+              <w:t>___________________________________________</w:t>
+            </w:r>
+          </w:p>
+          <w:p>
+            <w:pPr>
+              <w:rPr>
+                <w:rFonts w:ascii="Asap" w:hAnsi="Asap"/>
+                <w:sz w:val="16"/>
+                <w:szCs w:val="16"/>
               </w:rPr>
             </w:pPr>
           </w:p>
@@ -331,16 +564,16 @@
               <w:rPr>
                 <w:rFonts w:ascii="Fira Sans Medium" w:hAnsi="Fira Sans Medium"/>
                 <w:b/>
-                <w:sz w:val="40"/>
-                <w:szCs w:val="26"/>
+                <w:sz w:val="30"/>
+                <w:szCs w:val="30"/>
               </w:rPr>
             </w:pPr>
             <w:r>
               <w:rPr>
                 <w:rFonts w:ascii="Fira Sans Medium" w:hAnsi="Fira Sans Medium"/>
                 <w:b/>
-                <w:sz w:val="40"/>
-                <w:szCs w:val="26"/>
+                <w:sz w:val="30"/>
+                <w:szCs w:val="30"/>
               </w:rPr>
               <w:t>Work Experience</w:t>
             </w:r>
@@ -466,427 +699,10 @@
                 <w:rFonts w:ascii="Asap" w:hAnsi="Asap"/>
               </w:rPr>
             </w:pPr>
-            <w:bookmarkStart w:id="0" w:name="_GoBack"/>
-            <w:bookmarkEnd w:id="0"/>
-          </w:p>
-          <w:p>
-            <w:pPr>
-              <w:rPr>
-                <w:rFonts w:ascii="Asap" w:hAnsi="Asap"/>
-              </w:rPr>
-            </w:pPr>
-            <w:r>
-              <w:rPr>
-                <w:rFonts w:ascii="Asap" w:hAnsi="Asap"/>
-                <w:b/>
-              </w:rPr>
-              <w:t xml:space="preserve">Spreetail </w:t>
-            </w:r>
-            <w:r>
-              <w:rPr>
-                <w:rFonts w:ascii="Asap" w:hAnsi="Asap"/>
-              </w:rPr>
-              <w:t>| Software Engineering Intern</w:t>
-            </w:r>
-            <w:r>
-              <w:rPr>
-                <w:rFonts w:ascii="Asap" w:hAnsi="Asap"/>
-              </w:rPr>
-              <w:tab/>
-              <w:t xml:space="preserve">     </w:t>
-            </w:r>
-          </w:p>
-          <w:p>
-            <w:pPr>
-              <w:rPr>
-                <w:rFonts w:ascii="Asap" w:hAnsi="Asap"/>
-                <w:sz w:val="4"/>
-                <w:szCs w:val="4"/>
-              </w:rPr>
-            </w:pPr>
-          </w:p>
-          <w:p>
-            <w:pPr>
-              <w:rPr>
-                <w:rFonts w:ascii="Asap" w:hAnsi="Asap"/>
-              </w:rPr>
-            </w:pPr>
-            <w:r>
-              <w:rPr>
-                <w:rFonts w:ascii="Asap" w:hAnsi="Asap"/>
-              </w:rPr>
-              <w:t>May 2017-August 2017</w:t>
-            </w:r>
-          </w:p>
-          <w:p>
-            <w:pPr>
-              <w:rPr>
-                <w:rFonts w:ascii="Asap" w:hAnsi="Asap"/>
-                <w:sz w:val="4"/>
-                <w:szCs w:val="4"/>
-              </w:rPr>
-            </w:pPr>
-          </w:p>
-          <w:p>
-            <w:pPr>
-              <w:pStyle w:val="ListParagraph"/>
-              <w:numPr>
-                <w:ilvl w:val="1"/>
-                <w:numId w:val="11"/>
-              </w:numPr>
-              <w:ind w:left="520"/>
-              <w:rPr>
-                <w:rFonts w:ascii="Asap" w:hAnsi="Asap"/>
-              </w:rPr>
-            </w:pPr>
-            <w:r>
-              <w:rPr>
-                <w:rFonts w:ascii="Asap" w:hAnsi="Asap"/>
-              </w:rPr>
-              <w:t>Ensured system stabi</w:t>
-            </w:r>
-            <w:r>
-              <w:rPr>
-                <w:rFonts w:ascii="Asap" w:hAnsi="Asap"/>
-              </w:rPr>
-              <w:t xml:space="preserve">lity while pushing new features, </w:t>
-            </w:r>
-            <w:r>
-              <w:rPr>
-                <w:rFonts w:ascii="Asap" w:hAnsi="Asap"/>
-              </w:rPr>
-              <w:t>w</w:t>
-            </w:r>
-            <w:r>
-              <w:rPr>
-                <w:rFonts w:ascii="Asap" w:hAnsi="Asap"/>
-              </w:rPr>
-              <w:t>orking full-stack in the same sprint as the fulltime developers</w:t>
-            </w:r>
-          </w:p>
-          <w:p>
-            <w:pPr>
-              <w:pStyle w:val="ListParagraph"/>
-              <w:numPr>
-                <w:ilvl w:val="1"/>
-                <w:numId w:val="11"/>
-              </w:numPr>
-              <w:ind w:left="520"/>
-              <w:rPr>
-                <w:rFonts w:ascii="Asap" w:hAnsi="Asap"/>
-              </w:rPr>
-            </w:pPr>
-            <w:r>
-              <w:rPr>
-                <w:rFonts w:ascii="Asap" w:hAnsi="Asap"/>
-              </w:rPr>
-              <w:t>Increased</w:t>
-            </w:r>
-            <w:r>
-              <w:rPr>
-                <w:rFonts w:ascii="Asap" w:hAnsi="Asap"/>
-              </w:rPr>
-              <w:t xml:space="preserve"> the</w:t>
-            </w:r>
-            <w:r>
-              <w:rPr>
-                <w:rFonts w:ascii="Asap" w:hAnsi="Asap"/>
-              </w:rPr>
-              <w:t xml:space="preserve"> logistic regression</w:t>
-            </w:r>
-            <w:r>
-              <w:rPr>
-                <w:rFonts w:ascii="Asap" w:hAnsi="Asap"/>
-              </w:rPr>
-              <w:t xml:space="preserve"> email classifier’</w:t>
-            </w:r>
-            <w:r>
-              <w:rPr>
-                <w:rFonts w:ascii="Asap" w:hAnsi="Asap"/>
-              </w:rPr>
-              <w:t>s accurac</w:t>
-            </w:r>
-            <w:r>
-              <w:rPr>
-                <w:rFonts w:ascii="Asap" w:hAnsi="Asap"/>
-              </w:rPr>
-              <w:t>y from approximately 78</w:t>
-            </w:r>
-            <w:r>
-              <w:rPr>
-                <w:rFonts w:ascii="Asap" w:hAnsi="Asap"/>
-              </w:rPr>
-              <w:t>% to over 85</w:t>
-            </w:r>
-            <w:r>
-              <w:rPr>
-                <w:rFonts w:ascii="Asap" w:hAnsi="Asap"/>
-              </w:rPr>
-              <w:t>%</w:t>
-            </w:r>
-            <w:r>
-              <w:rPr>
-                <w:rFonts w:ascii="Asap" w:hAnsi="Asap"/>
-              </w:rPr>
-              <w:t xml:space="preserve"> </w:t>
-            </w:r>
-            <w:r>
-              <w:rPr>
-                <w:rFonts w:ascii="Asap" w:hAnsi="Asap"/>
-              </w:rPr>
-              <w:t>after taking Stanford course i</w:t>
-            </w:r>
-            <w:r>
-              <w:rPr>
-                <w:rFonts w:ascii="Asap" w:hAnsi="Asap"/>
-              </w:rPr>
-              <w:t>n machine learning</w:t>
-            </w:r>
-          </w:p>
-          <w:p>
-            <w:pPr>
-              <w:pStyle w:val="ListParagraph"/>
-              <w:ind w:left="520"/>
-              <w:rPr>
-                <w:rFonts w:ascii="Asap" w:hAnsi="Asap"/>
-                <w:sz w:val="12"/>
-                <w:szCs w:val="12"/>
-              </w:rPr>
-            </w:pPr>
           </w:p>
           <w:p>
             <w:pPr>
               <w:ind w:left="160"/>
-              <w:rPr>
-                <w:rFonts w:ascii="Asap" w:hAnsi="Asap"/>
-              </w:rPr>
-            </w:pPr>
-            <w:r>
-              <w:rPr>
-                <w:rFonts w:ascii="Asap" w:hAnsi="Asap"/>
-              </w:rPr>
-              <w:t>Technologies used:</w:t>
-            </w:r>
-          </w:p>
-          <w:p>
-            <w:pPr>
-              <w:ind w:left="160"/>
-              <w:rPr>
-                <w:rFonts w:ascii="Asap" w:hAnsi="Asap"/>
-              </w:rPr>
-            </w:pPr>
-            <w:r>
-              <w:rPr>
-                <w:rFonts w:ascii="Asap" w:hAnsi="Asap"/>
-              </w:rPr>
-              <w:t>C#, JavaScript, Knockout, Python</w:t>
-            </w:r>
-            <w:r>
-              <w:rPr>
-                <w:rFonts w:ascii="Asap" w:hAnsi="Asap"/>
-              </w:rPr>
-              <w:t xml:space="preserve"> (with sklearn)</w:t>
-            </w:r>
-            <w:r>
-              <w:rPr>
-                <w:rFonts w:ascii="Asap" w:hAnsi="Asap"/>
-              </w:rPr>
-              <w:t xml:space="preserve">, </w:t>
-            </w:r>
-            <w:r>
-              <w:rPr>
-                <w:rFonts w:ascii="Asap" w:hAnsi="Asap"/>
-              </w:rPr>
-              <w:t>w</w:t>
-            </w:r>
-            <w:r>
-              <w:rPr>
-                <w:rFonts w:ascii="Asap" w:hAnsi="Asap"/>
-              </w:rPr>
-              <w:t xml:space="preserve">ebpack, </w:t>
-            </w:r>
-            <w:r>
-              <w:rPr>
-                <w:rFonts w:ascii="Asap" w:hAnsi="Asap"/>
-              </w:rPr>
-              <w:t>Linq</w:t>
-            </w:r>
-            <w:r>
-              <w:rPr>
-                <w:rFonts w:ascii="Asap" w:hAnsi="Asap"/>
-              </w:rPr>
-              <w:t>, SQL, Entity Framework</w:t>
-            </w:r>
-          </w:p>
-          <w:p>
-            <w:pPr>
-              <w:ind w:left="160"/>
-              <w:rPr>
-                <w:rFonts w:ascii="Asap" w:hAnsi="Asap"/>
-              </w:rPr>
-            </w:pPr>
-          </w:p>
-          <w:p>
-            <w:pPr>
-              <w:rPr>
-                <w:rFonts w:ascii="Asap" w:hAnsi="Asap"/>
-              </w:rPr>
-            </w:pPr>
-            <w:r>
-              <w:rPr>
-                <w:rFonts w:ascii="Asap" w:hAnsi="Asap"/>
-                <w:b/>
-              </w:rPr>
-              <w:t xml:space="preserve">Nexteer Automotive </w:t>
-            </w:r>
-            <w:r>
-              <w:rPr>
-                <w:rFonts w:ascii="Asap" w:hAnsi="Asap"/>
-              </w:rPr>
-              <w:t>| Software Engineering Intern</w:t>
-            </w:r>
-            <w:r>
-              <w:rPr>
-                <w:rFonts w:ascii="Asap" w:hAnsi="Asap"/>
-              </w:rPr>
-              <w:tab/>
-              <w:t xml:space="preserve">                   </w:t>
-            </w:r>
-          </w:p>
-          <w:p>
-            <w:pPr>
-              <w:rPr>
-                <w:rFonts w:ascii="Asap" w:hAnsi="Asap"/>
-                <w:sz w:val="4"/>
-                <w:szCs w:val="4"/>
-              </w:rPr>
-            </w:pPr>
-          </w:p>
-          <w:p>
-            <w:pPr>
-              <w:rPr>
-                <w:rFonts w:ascii="Asap" w:hAnsi="Asap"/>
-              </w:rPr>
-            </w:pPr>
-            <w:r>
-              <w:rPr>
-                <w:rFonts w:ascii="Asap" w:hAnsi="Asap"/>
-              </w:rPr>
-              <w:t>May 2016-August 2016</w:t>
-            </w:r>
-          </w:p>
-          <w:p>
-            <w:pPr>
-              <w:rPr>
-                <w:rFonts w:ascii="Asap" w:hAnsi="Asap"/>
-                <w:sz w:val="4"/>
-                <w:szCs w:val="4"/>
-              </w:rPr>
-            </w:pPr>
-          </w:p>
-          <w:p>
-            <w:pPr>
-              <w:pStyle w:val="ListParagraph"/>
-              <w:numPr>
-                <w:ilvl w:val="1"/>
-                <w:numId w:val="11"/>
-              </w:numPr>
-              <w:ind w:left="430" w:hanging="270"/>
-              <w:rPr>
-                <w:rFonts w:ascii="Asap" w:hAnsi="Asap"/>
-              </w:rPr>
-            </w:pPr>
-            <w:r>
-              <w:rPr>
-                <w:rFonts w:ascii="Asap" w:hAnsi="Asap"/>
-              </w:rPr>
-              <w:t>Supported</w:t>
-            </w:r>
-            <w:r>
-              <w:rPr>
-                <w:rFonts w:ascii="Asap" w:hAnsi="Asap"/>
-              </w:rPr>
-              <w:t xml:space="preserve"> multiple development team track thousands of test cases through creating a WPF management program</w:t>
-            </w:r>
-          </w:p>
-          <w:p>
-            <w:pPr>
-              <w:pStyle w:val="ListParagraph"/>
-              <w:numPr>
-                <w:ilvl w:val="1"/>
-                <w:numId w:val="11"/>
-              </w:numPr>
-              <w:ind w:left="430" w:hanging="270"/>
-              <w:rPr>
-                <w:rFonts w:ascii="Asap" w:hAnsi="Asap"/>
-              </w:rPr>
-            </w:pPr>
-            <w:r>
-              <w:rPr>
-                <w:rFonts w:ascii="Asap" w:hAnsi="Asap"/>
-              </w:rPr>
-              <w:t>Assisted</w:t>
-            </w:r>
-            <w:r>
-              <w:rPr>
-                <w:rFonts w:ascii="Asap" w:hAnsi="Asap"/>
-              </w:rPr>
-              <w:t xml:space="preserve"> the development team </w:t>
-            </w:r>
-            <w:r>
-              <w:rPr>
-                <w:rFonts w:ascii="Asap" w:hAnsi="Asap"/>
-              </w:rPr>
-              <w:t xml:space="preserve">integrate the company’s software through </w:t>
-            </w:r>
-            <w:r>
-              <w:rPr>
-                <w:rFonts w:ascii="Asap" w:hAnsi="Asap"/>
-              </w:rPr>
-              <w:t>evaluating a REST API and authoring guidelines on its use</w:t>
-            </w:r>
-          </w:p>
-          <w:p>
-            <w:pPr>
-              <w:pStyle w:val="ListParagraph"/>
-              <w:ind w:left="430"/>
-              <w:rPr>
-                <w:rFonts w:ascii="Asap" w:hAnsi="Asap"/>
-                <w:sz w:val="12"/>
-                <w:szCs w:val="12"/>
-              </w:rPr>
-            </w:pPr>
-          </w:p>
-          <w:p>
-            <w:pPr>
-              <w:ind w:left="160"/>
-              <w:rPr>
-                <w:rFonts w:ascii="Asap" w:hAnsi="Asap"/>
-              </w:rPr>
-            </w:pPr>
-            <w:r>
-              <w:rPr>
-                <w:rFonts w:ascii="Asap" w:hAnsi="Asap"/>
-              </w:rPr>
-              <w:t>Technologies used:</w:t>
-            </w:r>
-          </w:p>
-          <w:p>
-            <w:pPr>
-              <w:ind w:left="160"/>
-              <w:rPr>
-                <w:rFonts w:ascii="Asap" w:hAnsi="Asap"/>
-              </w:rPr>
-            </w:pPr>
-            <w:r>
-              <w:rPr>
-                <w:rFonts w:ascii="Asap" w:hAnsi="Asap"/>
-              </w:rPr>
-              <w:t>C#, Java, C++, SQL</w:t>
-            </w:r>
-          </w:p>
-          <w:p>
-            <w:pPr>
               <w:rPr>
                 <w:rFonts w:ascii="Asap" w:hAnsi="Asap"/>
                 <w:szCs w:val="26"/>
@@ -896,7 +712,7 @@
         </w:tc>
         <w:tc>
           <w:tcPr>
-            <w:tcW w:w="6435" w:type="dxa"/>
+            <w:tcW w:w="6345" w:type="dxa"/>
             <w:tcBorders>
               <w:top w:val="nil"/>
               <w:left w:val="nil"/>
@@ -911,16 +727,16 @@
               <w:rPr>
                 <w:rFonts w:ascii="Fira Sans Medium" w:hAnsi="Fira Sans Medium"/>
                 <w:b/>
-                <w:sz w:val="40"/>
-                <w:szCs w:val="26"/>
+                <w:sz w:val="30"/>
+                <w:szCs w:val="30"/>
               </w:rPr>
             </w:pPr>
             <w:r>
               <w:rPr>
                 <w:rFonts w:ascii="Fira Sans Medium" w:hAnsi="Fira Sans Medium"/>
                 <w:b/>
-                <w:sz w:val="40"/>
-                <w:szCs w:val="26"/>
+                <w:sz w:val="30"/>
+                <w:szCs w:val="30"/>
               </w:rPr>
               <w:t>Activities</w:t>
             </w:r>
@@ -931,7 +747,6 @@
               <w:contextualSpacing/>
               <w:rPr>
                 <w:rFonts w:ascii="Asap" w:hAnsi="Asap"/>
-                <w:b/>
                 <w:szCs w:val="26"/>
               </w:rPr>
             </w:pPr>
@@ -956,28 +771,42 @@
                 <w:rFonts w:ascii="Asap" w:hAnsi="Asap"/>
                 <w:szCs w:val="26"/>
               </w:rPr>
-              <w:t xml:space="preserve"> </w:t>
-            </w:r>
-            <w:r>
-              <w:rPr>
-                <w:rFonts w:ascii="Asap" w:hAnsi="Asap"/>
-                <w:szCs w:val="26"/>
-              </w:rPr>
-              <w:t xml:space="preserve"> </w:t>
-            </w:r>
-            <w:r>
-              <w:rPr>
-                <w:rFonts w:ascii="Asap" w:hAnsi="Asap"/>
-                <w:szCs w:val="26"/>
-              </w:rPr>
-              <w:t xml:space="preserve"> </w:t>
-            </w:r>
-            <w:r>
-              <w:rPr>
-                <w:rFonts w:ascii="Asap" w:hAnsi="Asap"/>
-                <w:szCs w:val="26"/>
-              </w:rPr>
-              <w:t xml:space="preserve">Secretary                                                        </w:t>
+              <w:t xml:space="preserve">   </w:t>
+            </w:r>
+            <w:r>
+              <w:rPr>
+                <w:rFonts w:ascii="Asap" w:hAnsi="Asap"/>
+                <w:szCs w:val="26"/>
+              </w:rPr>
+              <w:t>Secretary</w:t>
+            </w:r>
+            <w:r>
+              <w:rPr>
+                <w:rFonts w:ascii="Asap" w:hAnsi="Asap"/>
+                <w:szCs w:val="26"/>
+              </w:rPr>
+              <w:t xml:space="preserve">, </w:t>
+            </w:r>
+            <w:r>
+              <w:rPr>
+                <w:rFonts w:ascii="Asap" w:hAnsi="Asap"/>
+                <w:szCs w:val="26"/>
+              </w:rPr>
+              <w:t>January 2017-Present</w:t>
+            </w:r>
+            <w:r>
+              <w:rPr>
+                <w:rFonts w:ascii="Asap" w:hAnsi="Asap"/>
+                <w:szCs w:val="26"/>
+              </w:rPr>
+              <w:t xml:space="preserve"> (Member January 2016)</w:t>
+            </w:r>
+            <w:r>
+              <w:rPr>
+                <w:rFonts w:ascii="Asap" w:hAnsi="Asap"/>
+                <w:szCs w:val="26"/>
+              </w:rPr>
+              <w:t xml:space="preserve">                                                   </w:t>
             </w:r>
           </w:p>
           <w:p>
@@ -1003,28 +832,7 @@
                 <w:rFonts w:ascii="Asap" w:hAnsi="Asap"/>
                 <w:szCs w:val="26"/>
               </w:rPr>
-              <w:t>Coordinate</w:t>
-            </w:r>
-            <w:r>
-              <w:rPr>
-                <w:rFonts w:ascii="Asap" w:hAnsi="Asap"/>
-                <w:szCs w:val="26"/>
-              </w:rPr>
-              <w:t xml:space="preserve"> with </w:t>
-            </w:r>
-            <w:r>
-              <w:rPr>
-                <w:rFonts w:ascii="Asap" w:hAnsi="Asap"/>
-                <w:szCs w:val="26"/>
-              </w:rPr>
-              <w:t xml:space="preserve">executive team to </w:t>
-            </w:r>
-            <w:r>
-              <w:rPr>
-                <w:rFonts w:ascii="Asap" w:hAnsi="Asap"/>
-                <w:szCs w:val="26"/>
-              </w:rPr>
-              <w:t>enhance membership through organizing events such as company presentations</w:t>
+              <w:t>Coordinate with executive team to enhance membership through organizing events such as company presentations</w:t>
             </w:r>
           </w:p>
           <w:p>
@@ -1059,7 +867,37 @@
                 <w:rFonts w:ascii="Asap" w:hAnsi="Asap"/>
                 <w:szCs w:val="26"/>
               </w:rPr>
-              <w:t xml:space="preserve">                                                                                                                                      </w:t>
+              <w:t xml:space="preserve">     </w:t>
+            </w:r>
+          </w:p>
+          <w:p>
+            <w:pPr>
+              <w:ind w:left="250"/>
+              <w:rPr>
+                <w:rFonts w:ascii="Asap" w:hAnsi="Asap"/>
+                <w:szCs w:val="26"/>
+              </w:rPr>
+            </w:pPr>
+            <w:r>
+              <w:rPr>
+                <w:rFonts w:ascii="Asap" w:hAnsi="Asap"/>
+                <w:szCs w:val="26"/>
+              </w:rPr>
+              <w:t>Member,</w:t>
+            </w:r>
+            <w:r>
+              <w:rPr>
+                <w:rFonts w:ascii="Asap" w:hAnsi="Asap"/>
+                <w:szCs w:val="26"/>
+              </w:rPr>
+              <w:t xml:space="preserve"> January 2016-Present</w:t>
+            </w:r>
+            <w:r>
+              <w:rPr>
+                <w:rFonts w:ascii="Asap" w:hAnsi="Asap"/>
+                <w:szCs w:val="26"/>
+              </w:rPr>
+              <w:t xml:space="preserve">                                                                                                                                 </w:t>
             </w:r>
           </w:p>
           <w:p>
@@ -1087,42 +925,14 @@
                 <w:rFonts w:ascii="Asap" w:hAnsi="Asap"/>
                 <w:szCs w:val="26"/>
               </w:rPr>
-              <w:t>Improving</w:t>
-            </w:r>
-            <w:r>
-              <w:rPr>
-                <w:rFonts w:ascii="Asap" w:hAnsi="Asap"/>
-                <w:szCs w:val="26"/>
-              </w:rPr>
-              <w:t xml:space="preserve"> my A</w:t>
-            </w:r>
-            <w:r>
-              <w:rPr>
-                <w:rFonts w:ascii="Asap" w:hAnsi="Asap"/>
-                <w:szCs w:val="26"/>
-              </w:rPr>
-              <w:t>ndroid skills and assist</w:t>
-            </w:r>
-            <w:r>
-              <w:rPr>
-                <w:rFonts w:ascii="Asap" w:hAnsi="Asap"/>
-                <w:szCs w:val="26"/>
-              </w:rPr>
-              <w:t>ing</w:t>
-            </w:r>
-            <w:r>
-              <w:rPr>
-                <w:rFonts w:ascii="Asap" w:hAnsi="Asap"/>
-                <w:szCs w:val="26"/>
-              </w:rPr>
-              <w:t xml:space="preserve"> junior members in </w:t>
-            </w:r>
-            <w:r>
-              <w:rPr>
-                <w:rFonts w:ascii="Asap" w:hAnsi="Asap"/>
-                <w:szCs w:val="26"/>
-              </w:rPr>
-              <w:t>app design</w:t>
+              <w:t>Improve</w:t>
+            </w:r>
+            <w:r>
+              <w:rPr>
+                <w:rFonts w:ascii="Asap" w:hAnsi="Asap"/>
+                <w:szCs w:val="26"/>
+              </w:rPr>
+              <w:t xml:space="preserve"> my Android skills and assist junior members in app design</w:t>
             </w:r>
           </w:p>
           <w:p>
@@ -1157,7 +967,21 @@
                 <w:rFonts w:ascii="Asap" w:hAnsi="Asap"/>
                 <w:szCs w:val="26"/>
               </w:rPr>
-              <w:t xml:space="preserve">                                                                                                             </w:t>
+              <w:t xml:space="preserve"> </w:t>
+            </w:r>
+            <w:r>
+              <w:rPr>
+                <w:rFonts w:ascii="Asap" w:hAnsi="Asap"/>
+                <w:szCs w:val="26"/>
+              </w:rPr>
+              <w:t>2015-Present</w:t>
+            </w:r>
+            <w:r>
+              <w:rPr>
+                <w:rFonts w:ascii="Asap" w:hAnsi="Asap"/>
+                <w:szCs w:val="26"/>
+              </w:rPr>
+              <w:t xml:space="preserve">                                                                                                            </w:t>
             </w:r>
           </w:p>
           <w:p>
@@ -1192,7 +1016,7 @@
                 <w:rFonts w:ascii="Asap" w:hAnsi="Asap"/>
                 <w:szCs w:val="26"/>
               </w:rPr>
-              <w:t xml:space="preserve"> 2016</w:t>
+              <w:t xml:space="preserve"> 2016, 2017</w:t>
             </w:r>
             <w:r>
               <w:rPr>
@@ -1245,7 +1069,7 @@
                 <w:rFonts w:ascii="Asap" w:hAnsi="Asap"/>
                 <w:szCs w:val="26"/>
               </w:rPr>
-              <w:t>Fall 2016, Spring 2017</w:t>
+              <w:t>2016, 2017</w:t>
             </w:r>
             <w:r>
               <w:rPr>
@@ -1266,10 +1090,28 @@
           </w:p>
           <w:p>
             <w:pPr>
-              <w:ind w:left="250"/>
-              <w:rPr>
-                <w:rFonts w:ascii="Californian FB" w:hAnsi="Californian FB"/>
-                <w:szCs w:val="26"/>
+              <w:rPr>
+                <w:rFonts w:ascii="Asap" w:hAnsi="Asap"/>
+                <w:b/>
+                <w:szCs w:val="26"/>
+              </w:rPr>
+            </w:pPr>
+            <w:r>
+              <w:rPr>
+                <w:rFonts w:ascii="Asap" w:hAnsi="Asap"/>
+                <w:b/>
+                <w:szCs w:val="26"/>
+              </w:rPr>
+              <w:t xml:space="preserve">  _________________________________________________</w:t>
+            </w:r>
+          </w:p>
+          <w:p>
+            <w:pPr>
+              <w:rPr>
+                <w:rFonts w:ascii="Asap" w:hAnsi="Asap"/>
+                <w:b/>
+                <w:sz w:val="16"/>
+                <w:szCs w:val="16"/>
               </w:rPr>
             </w:pPr>
           </w:p>
@@ -1280,16 +1122,16 @@
               <w:rPr>
                 <w:rFonts w:ascii="Fira Sans Medium" w:hAnsi="Fira Sans Medium"/>
                 <w:b/>
-                <w:sz w:val="40"/>
-                <w:szCs w:val="26"/>
+                <w:sz w:val="30"/>
+                <w:szCs w:val="30"/>
               </w:rPr>
             </w:pPr>
             <w:r>
               <w:rPr>
                 <w:rFonts w:ascii="Fira Sans Medium" w:hAnsi="Fira Sans Medium"/>
                 <w:b/>
-                <w:sz w:val="40"/>
-                <w:szCs w:val="26"/>
+                <w:sz w:val="30"/>
+                <w:szCs w:val="30"/>
               </w:rPr>
               <w:t>Projects</w:t>
             </w:r>
@@ -1311,52 +1153,14 @@
                 <w:b/>
                 <w:szCs w:val="26"/>
               </w:rPr>
-              <w:t>Personal Site</w:t>
-            </w:r>
-            <w:r>
-              <w:rPr>
-                <w:rFonts w:ascii="Asap" w:hAnsi="Asap"/>
-                <w:b/>
-                <w:szCs w:val="26"/>
-              </w:rPr>
-              <w:t>, ethwillz.com</w:t>
-            </w:r>
-            <w:r>
-              <w:rPr>
-                <w:rFonts w:ascii="Asap" w:hAnsi="Asap"/>
-                <w:b/>
-                <w:szCs w:val="26"/>
-              </w:rPr>
-              <w:t xml:space="preserve"> </w:t>
-            </w:r>
-            <w:r>
-              <w:rPr>
-                <w:rFonts w:ascii="Asap" w:hAnsi="Asap"/>
-                <w:b/>
-                <w:szCs w:val="26"/>
-              </w:rPr>
-              <w:t xml:space="preserve"> </w:t>
-            </w:r>
-            <w:r>
-              <w:rPr>
-                <w:rFonts w:ascii="Asap" w:hAnsi="Asap"/>
-                <w:szCs w:val="26"/>
-              </w:rPr>
-              <w:t>|</w:t>
-            </w:r>
-            <w:r>
-              <w:rPr>
-                <w:rFonts w:ascii="Asap" w:hAnsi="Asap"/>
-                <w:szCs w:val="26"/>
-              </w:rPr>
-              <w:t xml:space="preserve"> </w:t>
-            </w:r>
-            <w:r>
-              <w:rPr>
-                <w:rFonts w:ascii="Asap" w:hAnsi="Asap"/>
-                <w:szCs w:val="26"/>
-              </w:rPr>
-              <w:t xml:space="preserve"> </w:t>
+              <w:t xml:space="preserve">Personal Site, ethwillz.com  </w:t>
+            </w:r>
+            <w:r>
+              <w:rPr>
+                <w:rFonts w:ascii="Asap" w:hAnsi="Asap"/>
+                <w:szCs w:val="26"/>
+              </w:rPr>
+              <w:t xml:space="preserve">|  </w:t>
             </w:r>
             <w:r>
               <w:rPr>
@@ -1448,35 +1252,14 @@
                 <w:rFonts w:ascii="Asap" w:hAnsi="Asap"/>
                 <w:szCs w:val="26"/>
               </w:rPr>
-              <w:t>CSS</w:t>
-            </w:r>
-            <w:r>
-              <w:rPr>
-                <w:rFonts w:ascii="Asap" w:hAnsi="Asap"/>
-                <w:szCs w:val="26"/>
-              </w:rPr>
-              <w:t xml:space="preserve"> (Sass)</w:t>
-            </w:r>
-            <w:r>
-              <w:rPr>
-                <w:rFonts w:ascii="Asap" w:hAnsi="Asap"/>
-                <w:szCs w:val="26"/>
-              </w:rPr>
-              <w:t>,</w:t>
-            </w:r>
-            <w:r>
-              <w:rPr>
-                <w:rFonts w:ascii="Asap" w:hAnsi="Asap"/>
-                <w:szCs w:val="26"/>
-              </w:rPr>
-              <w:t xml:space="preserve"> JavaScript,</w:t>
-            </w:r>
-            <w:r>
-              <w:rPr>
-                <w:rFonts w:ascii="Asap" w:hAnsi="Asap"/>
-                <w:szCs w:val="26"/>
-              </w:rPr>
-              <w:t xml:space="preserve"> </w:t>
+              <w:t>CSS (Sass)</w:t>
+            </w:r>
+            <w:r>
+              <w:rPr>
+                <w:rFonts w:ascii="Asap" w:hAnsi="Asap"/>
+                <w:szCs w:val="26"/>
+              </w:rPr>
+              <w:t xml:space="preserve">, JavaScript, </w:t>
             </w:r>
             <w:r>
               <w:rPr>
@@ -1490,14 +1273,7 @@
                 <w:rFonts w:ascii="Asap" w:hAnsi="Asap"/>
                 <w:szCs w:val="26"/>
               </w:rPr>
-              <w:t xml:space="preserve">, </w:t>
-            </w:r>
-            <w:r>
-              <w:rPr>
-                <w:rFonts w:ascii="Asap" w:hAnsi="Asap"/>
-                <w:szCs w:val="26"/>
-              </w:rPr>
-              <w:t>w</w:t>
+              <w:t>, w</w:t>
             </w:r>
             <w:r>
               <w:rPr>
@@ -1587,21 +1363,14 @@
                 <w:rFonts w:ascii="Asap" w:hAnsi="Asap"/>
                 <w:szCs w:val="26"/>
               </w:rPr>
-              <w:t xml:space="preserve">Social media </w:t>
-            </w:r>
-            <w:r>
-              <w:rPr>
-                <w:rFonts w:ascii="Asap" w:hAnsi="Asap"/>
-                <w:szCs w:val="26"/>
-              </w:rPr>
-              <w:t xml:space="preserve">application </w:t>
-            </w:r>
-            <w:r>
-              <w:rPr>
-                <w:rFonts w:ascii="Asap" w:hAnsi="Asap"/>
-                <w:szCs w:val="26"/>
-              </w:rPr>
-              <w:t>to share personal style and be inspired by others’ styles</w:t>
+              <w:t xml:space="preserve">Social media mobile </w:t>
+            </w:r>
+            <w:r>
+              <w:rPr>
+                <w:rFonts w:ascii="Asap" w:hAnsi="Asap"/>
+                <w:szCs w:val="26"/>
+              </w:rPr>
+              <w:t>application to share personal style and be inspired by others’ styles</w:t>
             </w:r>
           </w:p>
           <w:p>
@@ -1765,42 +1534,7 @@
                 <w:rFonts w:ascii="Asap" w:hAnsi="Asap"/>
                 <w:szCs w:val="26"/>
               </w:rPr>
-              <w:t xml:space="preserve">Mobile application </w:t>
-            </w:r>
-            <w:r>
-              <w:rPr>
-                <w:rFonts w:ascii="Asap" w:hAnsi="Asap"/>
-                <w:szCs w:val="26"/>
-              </w:rPr>
-              <w:t>offering a solution to</w:t>
-            </w:r>
-            <w:r>
-              <w:rPr>
-                <w:rFonts w:ascii="Asap" w:hAnsi="Asap"/>
-                <w:szCs w:val="26"/>
-              </w:rPr>
-              <w:t xml:space="preserve"> common</w:t>
-            </w:r>
-            <w:r>
-              <w:rPr>
-                <w:rFonts w:ascii="Asap" w:hAnsi="Asap"/>
-                <w:szCs w:val="26"/>
-              </w:rPr>
-              <w:t xml:space="preserve"> tenant-landlord inefficiencies such as rent</w:t>
-            </w:r>
-            <w:r>
-              <w:rPr>
-                <w:rFonts w:ascii="Asap" w:hAnsi="Asap"/>
-                <w:szCs w:val="26"/>
-              </w:rPr>
-              <w:t xml:space="preserve"> payment</w:t>
-            </w:r>
-            <w:r>
-              <w:rPr>
-                <w:rFonts w:ascii="Asap" w:hAnsi="Asap"/>
-                <w:szCs w:val="26"/>
-              </w:rPr>
-              <w:t xml:space="preserve"> and fines</w:t>
+              <w:t>Mobile application offering a solution to common tenant-landlord inefficiencies such as rent payment and fines</w:t>
             </w:r>
           </w:p>
           <w:p>
@@ -1822,35 +1556,7 @@
                 <w:rFonts w:ascii="Asap" w:hAnsi="Asap"/>
                 <w:szCs w:val="26"/>
               </w:rPr>
-              <w:t xml:space="preserve">Earned top 12 project (&gt;50 </w:t>
-            </w:r>
-            <w:r>
-              <w:rPr>
-                <w:rFonts w:ascii="Asap" w:hAnsi="Asap"/>
-                <w:szCs w:val="26"/>
-              </w:rPr>
-              <w:t>projects</w:t>
-            </w:r>
-            <w:r>
-              <w:rPr>
-                <w:rFonts w:ascii="Asap" w:hAnsi="Asap"/>
-                <w:szCs w:val="26"/>
-              </w:rPr>
-              <w:t xml:space="preserve"> in class</w:t>
-            </w:r>
-            <w:r>
-              <w:rPr>
-                <w:rFonts w:ascii="Asap" w:hAnsi="Asap"/>
-                <w:szCs w:val="26"/>
-              </w:rPr>
-              <w:t>), personally earn</w:t>
-            </w:r>
-            <w:r>
-              <w:rPr>
-                <w:rFonts w:ascii="Asap" w:hAnsi="Asap"/>
-                <w:szCs w:val="26"/>
-              </w:rPr>
-              <w:t>ed top code contributor</w:t>
+              <w:t>Earned top 12 project (&gt;50 projects in class), personally earned top code contributor</w:t>
             </w:r>
           </w:p>
           <w:p>
@@ -1876,21 +1582,7 @@
                 <w:rFonts w:ascii="Asap" w:hAnsi="Asap"/>
                 <w:szCs w:val="26"/>
               </w:rPr>
-              <w:t>Technologies use</w:t>
-            </w:r>
-            <w:r>
-              <w:rPr>
-                <w:rFonts w:ascii="Asap" w:hAnsi="Asap"/>
-                <w:szCs w:val="26"/>
-              </w:rPr>
-              <w:t>d</w:t>
-            </w:r>
-            <w:r>
-              <w:rPr>
-                <w:rFonts w:ascii="Asap" w:hAnsi="Asap"/>
-                <w:szCs w:val="26"/>
-              </w:rPr>
-              <w:t>:</w:t>
+              <w:t>Technologies used:</w:t>
             </w:r>
           </w:p>
           <w:p>
@@ -1912,10 +1604,38 @@
           </w:p>
           <w:p>
             <w:pPr>
-              <w:ind w:left="1440"/>
-              <w:rPr>
-                <w:rFonts w:ascii="Californian FB" w:hAnsi="Californian FB"/>
-                <w:szCs w:val="26"/>
+              <w:rPr>
+                <w:rFonts w:ascii="Asap" w:hAnsi="Asap"/>
+                <w:b/>
+                <w:szCs w:val="26"/>
+              </w:rPr>
+            </w:pPr>
+            <w:r>
+              <w:rPr>
+                <w:rFonts w:ascii="Asap" w:hAnsi="Asap"/>
+                <w:b/>
+                <w:szCs w:val="26"/>
+              </w:rPr>
+              <w:t xml:space="preserve">  _________________________________________________</w:t>
+            </w:r>
+            <w:r>
+              <w:rPr>
+                <w:rFonts w:ascii="Asap" w:hAnsi="Asap"/>
+                <w:b/>
+                <w:szCs w:val="26"/>
+              </w:rPr>
+              <w:t>_</w:t>
+            </w:r>
+            <w:bookmarkStart w:id="0" w:name="_GoBack"/>
+            <w:bookmarkEnd w:id="0"/>
+          </w:p>
+          <w:p>
+            <w:pPr>
+              <w:rPr>
+                <w:rFonts w:ascii="Asap" w:hAnsi="Asap"/>
+                <w:b/>
+                <w:sz w:val="16"/>
+                <w:szCs w:val="16"/>
               </w:rPr>
             </w:pPr>
           </w:p>
@@ -1926,16 +1646,16 @@
               <w:rPr>
                 <w:rFonts w:ascii="Fira Sans Medium" w:hAnsi="Fira Sans Medium"/>
                 <w:b/>
-                <w:sz w:val="40"/>
-                <w:szCs w:val="26"/>
+                <w:sz w:val="30"/>
+                <w:szCs w:val="30"/>
               </w:rPr>
             </w:pPr>
             <w:r>
               <w:rPr>
                 <w:rFonts w:ascii="Fira Sans Medium" w:hAnsi="Fira Sans Medium"/>
                 <w:b/>
-                <w:sz w:val="40"/>
-                <w:szCs w:val="26"/>
+                <w:sz w:val="30"/>
+                <w:szCs w:val="30"/>
               </w:rPr>
               <w:t>Skills and Platforms</w:t>
             </w:r>
@@ -1983,35 +1703,7 @@
                 <w:rFonts w:ascii="Asap" w:hAnsi="Asap"/>
                 <w:szCs w:val="26"/>
               </w:rPr>
-              <w:t>hon, Android, Xamarin, SQL, Knockout</w:t>
-            </w:r>
-            <w:r>
-              <w:rPr>
-                <w:rFonts w:ascii="Asap" w:hAnsi="Asap"/>
-                <w:szCs w:val="26"/>
-              </w:rPr>
-              <w:t>, J</w:t>
-            </w:r>
-            <w:r>
-              <w:rPr>
-                <w:rFonts w:ascii="Asap" w:hAnsi="Asap"/>
-                <w:szCs w:val="26"/>
-              </w:rPr>
-              <w:t>Q</w:t>
-            </w:r>
-            <w:r>
-              <w:rPr>
-                <w:rFonts w:ascii="Asap" w:hAnsi="Asap"/>
-                <w:szCs w:val="26"/>
-              </w:rPr>
-              <w:t>uery</w:t>
-            </w:r>
-            <w:r>
-              <w:rPr>
-                <w:rFonts w:ascii="Asap" w:hAnsi="Asap"/>
-                <w:szCs w:val="26"/>
-              </w:rPr>
-              <w:t>, Sass</w:t>
+              <w:t>hon, Android, Xamarin, SQL, Knockout, JQuery, Sass</w:t>
             </w:r>
           </w:p>
           <w:p>
@@ -2052,28 +1744,7 @@
                 <w:rFonts w:ascii="Asap" w:hAnsi="Asap"/>
                 <w:szCs w:val="26"/>
               </w:rPr>
-              <w:t xml:space="preserve"> Firebase,</w:t>
-            </w:r>
-            <w:r>
-              <w:rPr>
-                <w:rFonts w:ascii="Asap" w:hAnsi="Asap"/>
-                <w:szCs w:val="26"/>
-              </w:rPr>
-              <w:t xml:space="preserve"> w</w:t>
-            </w:r>
-            <w:r>
-              <w:rPr>
-                <w:rFonts w:ascii="Asap" w:hAnsi="Asap"/>
-                <w:szCs w:val="26"/>
-              </w:rPr>
-              <w:t>ebpack,</w:t>
-            </w:r>
-            <w:r>
-              <w:rPr>
-                <w:rFonts w:ascii="Asap" w:hAnsi="Asap"/>
-                <w:szCs w:val="26"/>
-              </w:rPr>
-              <w:t xml:space="preserve"> </w:t>
+              <w:t xml:space="preserve"> Firebase, webpack, </w:t>
             </w:r>
             <w:r>
               <w:rPr>
@@ -2094,28 +1765,14 @@
                 <w:rFonts w:ascii="Asap" w:hAnsi="Asap"/>
                 <w:szCs w:val="26"/>
               </w:rPr>
-              <w:t>IntelliJ</w:t>
-            </w:r>
-            <w:r>
-              <w:rPr>
-                <w:rFonts w:ascii="Asap" w:hAnsi="Asap"/>
-                <w:szCs w:val="26"/>
-              </w:rPr>
-              <w:t>, Visual Stud</w:t>
-            </w:r>
-            <w:r>
-              <w:rPr>
-                <w:rFonts w:ascii="Asap" w:hAnsi="Asap"/>
-                <w:szCs w:val="26"/>
-              </w:rPr>
-              <w:t>i</w:t>
-            </w:r>
-            <w:r>
-              <w:rPr>
-                <w:rFonts w:ascii="Asap" w:hAnsi="Asap"/>
-                <w:szCs w:val="26"/>
-              </w:rPr>
-              <w:t>o, Git</w:t>
+              <w:t>JetBrains</w:t>
+            </w:r>
+            <w:r>
+              <w:rPr>
+                <w:rFonts w:ascii="Asap" w:hAnsi="Asap"/>
+                <w:szCs w:val="26"/>
+              </w:rPr>
+              <w:t>, Visual Studio, Git</w:t>
             </w:r>
           </w:p>
         </w:tc>
@@ -2148,7 +1805,7 @@
         </w:tc>
         <w:tc>
           <w:tcPr>
-            <w:tcW w:w="6435" w:type="dxa"/>
+            <w:tcW w:w="6345" w:type="dxa"/>
             <w:tcBorders>
               <w:top w:val="nil"/>
               <w:left w:val="nil"/>
@@ -2171,6 +1828,137 @@
         </w:tc>
       </w:tr>
     </w:tbl>
+    <w:tbl>
+      <w:tblPr>
+        <w:tblStyle w:val="TableGrid"/>
+        <w:tblpPr w:leftFromText="180" w:rightFromText="180" w:vertAnchor="page" w:horzAnchor="margin" w:tblpX="-270" w:tblpY="181"/>
+        <w:tblW w:w="12485" w:type="dxa"/>
+        <w:tblBorders>
+          <w:top w:val="none" w:sz="0" w:space="0" w:color="auto"/>
+          <w:left w:val="none" w:sz="0" w:space="0" w:color="auto"/>
+          <w:bottom w:val="none" w:sz="0" w:space="0" w:color="auto"/>
+          <w:right w:val="none" w:sz="0" w:space="0" w:color="auto"/>
+          <w:insideH w:val="none" w:sz="0" w:space="0" w:color="auto"/>
+          <w:insideV w:val="none" w:sz="0" w:space="0" w:color="auto"/>
+        </w:tblBorders>
+        <w:tblLook w:val="04A0" w:firstRow="1" w:lastRow="0" w:firstColumn="1" w:lastColumn="0" w:noHBand="0" w:noVBand="1"/>
+      </w:tblPr>
+      <w:tblGrid>
+        <w:gridCol w:w="7110"/>
+        <w:gridCol w:w="5375"/>
+      </w:tblGrid>
+      <w:tr>
+        <w:trPr>
+          <w:trHeight w:val="231"/>
+        </w:trPr>
+        <w:tc>
+          <w:tcPr>
+            <w:tcW w:w="7110" w:type="dxa"/>
+          </w:tcPr>
+          <w:p>
+            <w:pPr>
+              <w:contextualSpacing/>
+              <w:rPr>
+                <w:rFonts w:ascii="Fira Sans Medium" w:hAnsi="Fira Sans Medium"/>
+                <w:sz w:val="112"/>
+                <w:szCs w:val="112"/>
+              </w:rPr>
+            </w:pPr>
+            <w:r>
+              <w:rPr>
+                <w:rFonts w:ascii="Fira Sans Medium" w:hAnsi="Fira Sans Medium"/>
+                <w:sz w:val="96"/>
+                <w:szCs w:val="112"/>
+              </w:rPr>
+              <w:t>Ethan</w:t>
+            </w:r>
+            <w:r>
+              <w:rPr>
+                <w:rFonts w:ascii="Fira Sans Medium" w:hAnsi="Fira Sans Medium"/>
+                <w:sz w:val="112"/>
+                <w:szCs w:val="112"/>
+              </w:rPr>
+              <w:t xml:space="preserve"> </w:t>
+            </w:r>
+            <w:r>
+              <w:rPr>
+                <w:rFonts w:ascii="Fira Sans Medium" w:hAnsi="Fira Sans Medium"/>
+                <w:sz w:val="96"/>
+                <w:szCs w:val="112"/>
+              </w:rPr>
+              <w:t>Williams</w:t>
+            </w:r>
+          </w:p>
+        </w:tc>
+        <w:tc>
+          <w:tcPr>
+            <w:tcW w:w="5375" w:type="dxa"/>
+          </w:tcPr>
+          <w:p>
+            <w:pPr>
+              <w:ind w:left="340"/>
+              <w:contextualSpacing/>
+              <w:rPr>
+                <w:rFonts w:ascii="Asap" w:hAnsi="Asap"/>
+              </w:rPr>
+            </w:pPr>
+            <w:r>
+              <w:rPr>
+                <w:rFonts w:ascii="Asap" w:hAnsi="Asap"/>
+              </w:rPr>
+              <w:t>304 Hilltop Rd, Ames, Iowa 50014</w:t>
+            </w:r>
+          </w:p>
+          <w:p>
+            <w:pPr>
+              <w:ind w:left="340"/>
+              <w:contextualSpacing/>
+              <w:rPr>
+                <w:rFonts w:ascii="Asap" w:hAnsi="Asap"/>
+              </w:rPr>
+            </w:pPr>
+            <w:r>
+              <w:rPr>
+                <w:rFonts w:ascii="Asap" w:hAnsi="Asap"/>
+              </w:rPr>
+              <w:t xml:space="preserve">319-640-6431 </w:t>
+            </w:r>
+          </w:p>
+          <w:p>
+            <w:pPr>
+              <w:ind w:left="340"/>
+              <w:contextualSpacing/>
+              <w:rPr>
+                <w:rFonts w:ascii="Asap" w:hAnsi="Asap"/>
+              </w:rPr>
+            </w:pPr>
+            <w:r>
+              <w:rPr>
+                <w:rFonts w:ascii="Asap" w:hAnsi="Asap"/>
+              </w:rPr>
+              <w:t>ewwilliams6@gmail.com</w:t>
+            </w:r>
+          </w:p>
+          <w:p>
+            <w:pPr>
+              <w:ind w:left="340"/>
+              <w:contextualSpacing/>
+              <w:rPr>
+                <w:rFonts w:ascii="Asap" w:hAnsi="Asap"/>
+                <w:sz w:val="24"/>
+                <w:szCs w:val="24"/>
+              </w:rPr>
+            </w:pPr>
+            <w:r>
+              <w:rPr>
+                <w:rFonts w:ascii="Asap" w:hAnsi="Asap"/>
+              </w:rPr>
+              <w:t>ethwillz.com</w:t>
+            </w:r>
+          </w:p>
+        </w:tc>
+      </w:tr>
+    </w:tbl>
     <w:p>
       <w:pPr>
         <w:rPr>
@@ -2179,9 +1967,17 @@
         </w:rPr>
       </w:pPr>
     </w:p>
+    <w:p>
+      <w:pPr>
+        <w:rPr>
+          <w:rFonts w:ascii="Californian FB" w:hAnsi="Californian FB"/>
+          <w:sz w:val="2"/>
+        </w:rPr>
+      </w:pPr>
+    </w:p>
     <w:sectPr>
       <w:pgSz w:w="12240" w:h="15840"/>
-      <w:pgMar w:top="270" w:right="450" w:bottom="360" w:left="450" w:header="720" w:footer="720" w:gutter="0"/>
+      <w:pgMar w:top="0" w:right="446" w:bottom="360" w:left="446" w:header="720" w:footer="720" w:gutter="0"/>
       <w:cols w:space="720"/>
       <w:docGrid w:linePitch="360"/>
     </w:sectPr>
@@ -4288,7 +4084,6 @@
     <w:lsdException w:name="HTML Sample" w:semiHidden="1" w:unhideWhenUsed="1"/>
     <w:lsdException w:name="HTML Typewriter" w:semiHidden="1" w:unhideWhenUsed="1"/>
     <w:lsdException w:name="HTML Variable" w:semiHidden="1" w:unhideWhenUsed="1"/>
-    <w:lsdException w:name="Normal Table" w:semiHidden="1" w:unhideWhenUsed="1"/>
     <w:lsdException w:name="annotation subject" w:semiHidden="1" w:unhideWhenUsed="1"/>
     <w:lsdException w:name="No List" w:semiHidden="1" w:unhideWhenUsed="1"/>
     <w:lsdException w:name="Outline List 1" w:semiHidden="1" w:unhideWhenUsed="1"/>
@@ -4333,7 +4128,6 @@
     <w:lsdException w:name="Table Professional" w:semiHidden="1" w:unhideWhenUsed="1"/>
     <w:lsdException w:name="Table Subtle 1" w:semiHidden="1" w:unhideWhenUsed="1"/>
     <w:lsdException w:name="Table Subtle 2" w:semiHidden="1" w:unhideWhenUsed="1"/>
-    <w:lsdException w:name="Table Web 1" w:semiHidden="1" w:unhideWhenUsed="1"/>
     <w:lsdException w:name="Table Web 2" w:semiHidden="1" w:unhideWhenUsed="1"/>
     <w:lsdException w:name="Table Web 3" w:semiHidden="1" w:unhideWhenUsed="1"/>
     <w:lsdException w:name="Balloon Text" w:semiHidden="1" w:unhideWhenUsed="1"/>
@@ -4660,8 +4454,8 @@
       </w:tblBorders>
     </w:tblPr>
   </w:style>
-  <w:style w:type="character" w:styleId="Mention">
-    <w:name w:val="Mention"/>
+  <w:style w:type="character" w:customStyle="1" w:styleId="Mention1">
+    <w:name w:val="Mention1"/>
     <w:basedOn w:val="DefaultParagraphFont"/>
     <w:uiPriority w:val="99"/>
     <w:semiHidden/>
@@ -4951,7 +4745,7 @@
 </file>
 
 <file path=customXml/itemProps1.xml><?xml version="1.0" encoding="utf-8"?>
-<ds:datastoreItem xmlns:ds="http://schemas.openxmlformats.org/officeDocument/2006/customXml" ds:itemID="{122E3239-EE53-43FE-88A2-C9B524235851}">
+<ds:datastoreItem xmlns:ds="http://schemas.openxmlformats.org/officeDocument/2006/customXml" ds:itemID="{707CF955-4FFD-4014-83BB-F06E9D6E07B6}">
   <ds:schemaRefs>
     <ds:schemaRef ds:uri="http://schemas.openxmlformats.org/officeDocument/2006/bibliography"/>
   </ds:schemaRefs>

</xml_diff>